<commit_message>
Udated the rooms configurations after looking at homedepot and ikea websites
</commit_message>
<xml_diff>
--- a/Rooms configurations.docx
+++ b/Rooms configurations.docx
@@ -7,32 +7,48 @@
         <w:pStyle w:val="Body"/>
         <w:rPr>
           <w:rFonts w:cs="Arial Unicode MS" w:hint="default"/>
-          <w:rtl/>
-        </w:rPr>
-      </w:pPr>
-      <w:r>
-        <w:rPr>
-          <w:rFonts w:ascii="Helvetica Neue" w:hAnsi="Helvetica Neue"/>
+          <w:sz w:val="21"/>
+          <w:szCs w:val="21"/>
+          <w:rtl/>
+        </w:rPr>
+      </w:pPr>
+      <w:r>
+        <w:rPr>
+          <w:rFonts w:ascii="Helvetica Neue" w:hAnsi="Helvetica Neue"/>
+          <w:sz w:val="21"/>
+          <w:szCs w:val="21"/>
           <w:u w:val="single"/>
           <w:lang w:val="en-US"/>
         </w:rPr>
-        <w:t xml:space="preserve">When designing a </w:t>
-      </w:r>
-      <w:proofErr w:type="gramStart"/>
+        <w:t>W</w:t>
+      </w:r>
+      <w:r>
+        <w:rPr>
+          <w:rFonts w:ascii="Helvetica Neue" w:hAnsi="Helvetica Neue"/>
+          <w:sz w:val="21"/>
+          <w:szCs w:val="21"/>
+          <w:u w:val="single"/>
+          <w:lang w:val="en-US"/>
+        </w:rPr>
+        <w:t xml:space="preserve">hen designing a </w:t>
+      </w:r>
       <w:r>
         <w:rPr>
           <w:rFonts w:ascii="Helvetica Neue" w:hAnsi="Helvetica Neue"/>
           <w:b/>
           <w:bCs/>
+          <w:sz w:val="21"/>
+          <w:szCs w:val="21"/>
           <w:u w:val="single"/>
           <w:lang w:val="en-US"/>
         </w:rPr>
         <w:t>bedroom</w:t>
       </w:r>
-      <w:proofErr w:type="gramEnd"/>
-      <w:r>
-        <w:rPr>
-          <w:rFonts w:ascii="Helvetica Neue" w:hAnsi="Helvetica Neue"/>
+      <w:r>
+        <w:rPr>
+          <w:rFonts w:ascii="Helvetica Neue" w:hAnsi="Helvetica Neue"/>
+          <w:sz w:val="21"/>
+          <w:szCs w:val="21"/>
           <w:u w:val="single"/>
           <w:lang w:val="en-US"/>
         </w:rPr>
@@ -44,6 +60,8 @@
         <w:pStyle w:val="Body"/>
         <w:rPr>
           <w:rFonts w:cs="Arial Unicode MS" w:hint="default"/>
+          <w:sz w:val="21"/>
+          <w:szCs w:val="21"/>
           <w:rtl/>
         </w:rPr>
       </w:pPr>
@@ -57,12 +75,16 @@
         </w:numPr>
         <w:rPr>
           <w:rFonts w:cs="Arial Unicode MS" w:hint="default"/>
-          <w:rtl/>
-        </w:rPr>
-      </w:pPr>
-      <w:r>
-        <w:rPr>
-          <w:rFonts w:ascii="Helvetica Neue" w:hAnsi="Helvetica Neue"/>
+          <w:sz w:val="21"/>
+          <w:szCs w:val="21"/>
+          <w:rtl/>
+        </w:rPr>
+      </w:pPr>
+      <w:r>
+        <w:rPr>
+          <w:rFonts w:ascii="Helvetica Neue" w:hAnsi="Helvetica Neue"/>
+          <w:sz w:val="21"/>
+          <w:szCs w:val="21"/>
           <w:lang w:val="en-US"/>
         </w:rPr>
         <w:t>Flooring</w:t>
@@ -77,12 +99,16 @@
         </w:numPr>
         <w:rPr>
           <w:rFonts w:cs="Arial Unicode MS" w:hint="default"/>
-          <w:rtl/>
-        </w:rPr>
-      </w:pPr>
-      <w:r>
-        <w:rPr>
-          <w:rFonts w:ascii="Helvetica Neue" w:hAnsi="Helvetica Neue"/>
+          <w:sz w:val="21"/>
+          <w:szCs w:val="21"/>
+          <w:rtl/>
+        </w:rPr>
+      </w:pPr>
+      <w:r>
+        <w:rPr>
+          <w:rFonts w:ascii="Helvetica Neue" w:hAnsi="Helvetica Neue"/>
+          <w:sz w:val="21"/>
+          <w:szCs w:val="21"/>
           <w:lang w:val="en-US"/>
         </w:rPr>
         <w:t>Flooring Type</w:t>
@@ -97,12 +123,16 @@
         </w:numPr>
         <w:rPr>
           <w:rFonts w:cs="Arial Unicode MS" w:hint="default"/>
-          <w:rtl/>
-        </w:rPr>
-      </w:pPr>
-      <w:r>
-        <w:rPr>
-          <w:rFonts w:ascii="Helvetica Neue" w:hAnsi="Helvetica Neue"/>
+          <w:sz w:val="21"/>
+          <w:szCs w:val="21"/>
+          <w:rtl/>
+        </w:rPr>
+      </w:pPr>
+      <w:r>
+        <w:rPr>
+          <w:rFonts w:ascii="Helvetica Neue" w:hAnsi="Helvetica Neue"/>
+          <w:sz w:val="21"/>
+          <w:szCs w:val="21"/>
           <w:lang w:val="en-US"/>
         </w:rPr>
         <w:t>Flooring Style</w:t>
@@ -117,12 +147,16 @@
         </w:numPr>
         <w:rPr>
           <w:rFonts w:cs="Arial Unicode MS" w:hint="default"/>
-          <w:rtl/>
-        </w:rPr>
-      </w:pPr>
-      <w:r>
-        <w:rPr>
-          <w:rFonts w:ascii="Helvetica Neue" w:hAnsi="Helvetica Neue"/>
+          <w:sz w:val="21"/>
+          <w:szCs w:val="21"/>
+          <w:rtl/>
+        </w:rPr>
+      </w:pPr>
+      <w:r>
+        <w:rPr>
+          <w:rFonts w:ascii="Helvetica Neue" w:hAnsi="Helvetica Neue"/>
+          <w:sz w:val="21"/>
+          <w:szCs w:val="21"/>
           <w:lang w:val="en-US"/>
         </w:rPr>
         <w:t>Walls</w:t>
@@ -137,12 +171,16 @@
         </w:numPr>
         <w:rPr>
           <w:rFonts w:cs="Arial Unicode MS" w:hint="default"/>
-          <w:rtl/>
-        </w:rPr>
-      </w:pPr>
-      <w:r>
-        <w:rPr>
-          <w:rFonts w:ascii="Helvetica Neue" w:hAnsi="Helvetica Neue"/>
+          <w:sz w:val="21"/>
+          <w:szCs w:val="21"/>
+          <w:rtl/>
+        </w:rPr>
+      </w:pPr>
+      <w:r>
+        <w:rPr>
+          <w:rFonts w:ascii="Helvetica Neue" w:hAnsi="Helvetica Neue"/>
+          <w:sz w:val="21"/>
+          <w:szCs w:val="21"/>
           <w:lang w:val="en-US"/>
         </w:rPr>
         <w:t>Wall Material</w:t>
@@ -157,12 +195,16 @@
         </w:numPr>
         <w:rPr>
           <w:rFonts w:cs="Arial Unicode MS" w:hint="default"/>
-          <w:rtl/>
-        </w:rPr>
-      </w:pPr>
-      <w:r>
-        <w:rPr>
-          <w:rFonts w:ascii="Helvetica Neue" w:hAnsi="Helvetica Neue"/>
+          <w:sz w:val="21"/>
+          <w:szCs w:val="21"/>
+          <w:rtl/>
+        </w:rPr>
+      </w:pPr>
+      <w:r>
+        <w:rPr>
+          <w:rFonts w:ascii="Helvetica Neue" w:hAnsi="Helvetica Neue"/>
+          <w:sz w:val="21"/>
+          <w:szCs w:val="21"/>
           <w:lang w:val="en-US"/>
         </w:rPr>
         <w:t>Wall Covering</w:t>
@@ -177,12 +219,16 @@
         </w:numPr>
         <w:rPr>
           <w:rFonts w:cs="Arial Unicode MS" w:hint="default"/>
-          <w:rtl/>
-        </w:rPr>
-      </w:pPr>
-      <w:r>
-        <w:rPr>
-          <w:rFonts w:ascii="Helvetica Neue" w:hAnsi="Helvetica Neue"/>
+          <w:sz w:val="21"/>
+          <w:szCs w:val="21"/>
+          <w:rtl/>
+        </w:rPr>
+      </w:pPr>
+      <w:r>
+        <w:rPr>
+          <w:rFonts w:ascii="Helvetica Neue" w:hAnsi="Helvetica Neue"/>
+          <w:sz w:val="21"/>
+          <w:szCs w:val="21"/>
           <w:lang w:val="en-US"/>
         </w:rPr>
         <w:t>Wall Covering Style</w:t>
@@ -197,12 +243,16 @@
         </w:numPr>
         <w:rPr>
           <w:rFonts w:cs="Arial Unicode MS" w:hint="default"/>
-          <w:rtl/>
-        </w:rPr>
-      </w:pPr>
-      <w:r>
-        <w:rPr>
-          <w:rFonts w:ascii="Helvetica Neue" w:hAnsi="Helvetica Neue"/>
+          <w:sz w:val="21"/>
+          <w:szCs w:val="21"/>
+          <w:rtl/>
+        </w:rPr>
+      </w:pPr>
+      <w:r>
+        <w:rPr>
+          <w:rFonts w:ascii="Helvetica Neue" w:hAnsi="Helvetica Neue"/>
+          <w:sz w:val="21"/>
+          <w:szCs w:val="21"/>
           <w:lang w:val="en-US"/>
         </w:rPr>
         <w:t xml:space="preserve">Ceiling - same as walls, maybe different </w:t>
@@ -211,6 +261,8 @@
       <w:r>
         <w:rPr>
           <w:rFonts w:ascii="Helvetica Neue" w:hAnsi="Helvetica Neue"/>
+          <w:sz w:val="21"/>
+          <w:szCs w:val="21"/>
           <w:lang w:val="en-US"/>
         </w:rPr>
         <w:t>colours</w:t>
@@ -226,6 +278,8 @@
         </w:numPr>
         <w:rPr>
           <w:rFonts w:cs="Arial Unicode MS" w:hint="default"/>
+          <w:sz w:val="21"/>
+          <w:szCs w:val="21"/>
           <w:rtl/>
         </w:rPr>
       </w:pPr>
@@ -233,6 +287,8 @@
       <w:r>
         <w:rPr>
           <w:rFonts w:ascii="Helvetica Neue" w:hAnsi="Helvetica Neue"/>
+          <w:sz w:val="21"/>
+          <w:szCs w:val="21"/>
           <w:lang w:val="en-US"/>
         </w:rPr>
         <w:t>Moulding</w:t>
@@ -248,6 +304,8 @@
         </w:numPr>
         <w:rPr>
           <w:rFonts w:cs="Arial Unicode MS" w:hint="default"/>
+          <w:sz w:val="21"/>
+          <w:szCs w:val="21"/>
           <w:rtl/>
         </w:rPr>
       </w:pPr>
@@ -255,6 +313,8 @@
       <w:r>
         <w:rPr>
           <w:rFonts w:ascii="Helvetica Neue" w:hAnsi="Helvetica Neue"/>
+          <w:sz w:val="21"/>
+          <w:szCs w:val="21"/>
           <w:lang w:val="en-US"/>
         </w:rPr>
         <w:t>Moulding</w:t>
@@ -263,6 +323,8 @@
       <w:r>
         <w:rPr>
           <w:rFonts w:ascii="Helvetica Neue" w:hAnsi="Helvetica Neue"/>
+          <w:sz w:val="21"/>
+          <w:szCs w:val="21"/>
           <w:lang w:val="en-US"/>
         </w:rPr>
         <w:t xml:space="preserve"> Type</w:t>
@@ -277,6 +339,8 @@
         </w:numPr>
         <w:rPr>
           <w:rFonts w:cs="Arial Unicode MS" w:hint="default"/>
+          <w:sz w:val="21"/>
+          <w:szCs w:val="21"/>
           <w:rtl/>
         </w:rPr>
       </w:pPr>
@@ -284,6 +348,8 @@
       <w:r>
         <w:rPr>
           <w:rFonts w:ascii="Helvetica Neue" w:hAnsi="Helvetica Neue"/>
+          <w:sz w:val="21"/>
+          <w:szCs w:val="21"/>
           <w:lang w:val="en-US"/>
         </w:rPr>
         <w:t>Moulding</w:t>
@@ -292,6 +358,8 @@
       <w:r>
         <w:rPr>
           <w:rFonts w:ascii="Helvetica Neue" w:hAnsi="Helvetica Neue"/>
+          <w:sz w:val="21"/>
+          <w:szCs w:val="21"/>
           <w:lang w:val="en-US"/>
         </w:rPr>
         <w:t xml:space="preserve"> Finish</w:t>
@@ -306,12 +374,16 @@
         </w:numPr>
         <w:rPr>
           <w:rFonts w:cs="Arial Unicode MS" w:hint="default"/>
-          <w:rtl/>
-        </w:rPr>
-      </w:pPr>
-      <w:r>
-        <w:rPr>
-          <w:rFonts w:ascii="Helvetica Neue" w:hAnsi="Helvetica Neue"/>
+          <w:sz w:val="21"/>
+          <w:szCs w:val="21"/>
+          <w:rtl/>
+        </w:rPr>
+      </w:pPr>
+      <w:r>
+        <w:rPr>
+          <w:rFonts w:ascii="Helvetica Neue" w:hAnsi="Helvetica Neue"/>
+          <w:sz w:val="21"/>
+          <w:szCs w:val="21"/>
           <w:lang w:val="en-US"/>
         </w:rPr>
         <w:t>Lighting</w:t>
@@ -326,12 +398,16 @@
         </w:numPr>
         <w:rPr>
           <w:rFonts w:cs="Arial Unicode MS" w:hint="default"/>
-          <w:rtl/>
-        </w:rPr>
-      </w:pPr>
-      <w:r>
-        <w:rPr>
-          <w:rFonts w:ascii="Helvetica Neue" w:hAnsi="Helvetica Neue"/>
+          <w:sz w:val="21"/>
+          <w:szCs w:val="21"/>
+          <w:rtl/>
+        </w:rPr>
+      </w:pPr>
+      <w:r>
+        <w:rPr>
+          <w:rFonts w:ascii="Helvetica Neue" w:hAnsi="Helvetica Neue"/>
+          <w:sz w:val="21"/>
+          <w:szCs w:val="21"/>
           <w:lang w:val="en-US"/>
         </w:rPr>
         <w:t>Number of lights</w:t>
@@ -346,12 +422,16 @@
         </w:numPr>
         <w:rPr>
           <w:rFonts w:cs="Arial Unicode MS" w:hint="default"/>
-          <w:rtl/>
-        </w:rPr>
-      </w:pPr>
-      <w:r>
-        <w:rPr>
-          <w:rFonts w:ascii="Helvetica Neue" w:hAnsi="Helvetica Neue"/>
+          <w:sz w:val="21"/>
+          <w:szCs w:val="21"/>
+          <w:rtl/>
+        </w:rPr>
+      </w:pPr>
+      <w:r>
+        <w:rPr>
+          <w:rFonts w:ascii="Helvetica Neue" w:hAnsi="Helvetica Neue"/>
+          <w:sz w:val="21"/>
+          <w:szCs w:val="21"/>
           <w:lang w:val="en-US"/>
         </w:rPr>
         <w:t>Lighting Locations</w:t>
@@ -366,12 +446,16 @@
         </w:numPr>
         <w:rPr>
           <w:rFonts w:cs="Arial Unicode MS" w:hint="default"/>
-          <w:rtl/>
-        </w:rPr>
-      </w:pPr>
-      <w:r>
-        <w:rPr>
-          <w:rFonts w:ascii="Helvetica Neue" w:hAnsi="Helvetica Neue"/>
+          <w:sz w:val="21"/>
+          <w:szCs w:val="21"/>
+          <w:rtl/>
+        </w:rPr>
+      </w:pPr>
+      <w:r>
+        <w:rPr>
+          <w:rFonts w:ascii="Helvetica Neue" w:hAnsi="Helvetica Neue"/>
+          <w:sz w:val="21"/>
+          <w:szCs w:val="21"/>
           <w:lang w:val="en-US"/>
         </w:rPr>
         <w:t>Lighting Styles</w:t>
@@ -386,337 +470,439 @@
         </w:numPr>
         <w:rPr>
           <w:rFonts w:cs="Arial Unicode MS" w:hint="default"/>
-          <w:rtl/>
-        </w:rPr>
-      </w:pPr>
-      <w:r>
-        <w:rPr>
-          <w:rFonts w:ascii="Helvetica Neue" w:hAnsi="Helvetica Neue"/>
-          <w:lang w:val="en-US"/>
-        </w:rPr>
-        <w:t>Plugs &amp; Switches (maybe not selectable)</w:t>
-      </w:r>
-    </w:p>
-    <w:p>
-      <w:pPr>
-        <w:pStyle w:val="Body"/>
-        <w:rPr>
-          <w:rFonts w:cs="Arial Unicode MS" w:hint="default"/>
-          <w:rtl/>
-        </w:rPr>
-      </w:pPr>
-    </w:p>
-    <w:p>
-      <w:pPr>
-        <w:pStyle w:val="Body"/>
-        <w:rPr>
-          <w:rFonts w:cs="Arial Unicode MS" w:hint="default"/>
-          <w:rtl/>
-        </w:rPr>
-      </w:pPr>
-    </w:p>
-    <w:p>
-      <w:pPr>
-        <w:pStyle w:val="Body"/>
-        <w:rPr>
-          <w:rFonts w:cs="Arial Unicode MS" w:hint="default"/>
-          <w:rtl/>
-        </w:rPr>
-      </w:pPr>
-    </w:p>
-    <w:p>
-      <w:pPr>
-        <w:pStyle w:val="Body"/>
-        <w:rPr>
-          <w:rFonts w:cs="Arial Unicode MS" w:hint="default"/>
-          <w:rtl/>
-        </w:rPr>
-      </w:pPr>
-    </w:p>
-    <w:p>
-      <w:pPr>
-        <w:pStyle w:val="Body"/>
-        <w:rPr>
-          <w:rFonts w:cs="Arial Unicode MS" w:hint="default"/>
-          <w:rtl/>
-        </w:rPr>
-      </w:pPr>
-    </w:p>
-    <w:p>
-      <w:pPr>
-        <w:pStyle w:val="Body"/>
-        <w:rPr>
-          <w:rFonts w:cs="Arial Unicode MS" w:hint="default"/>
-          <w:rtl/>
-        </w:rPr>
-      </w:pPr>
-    </w:p>
-    <w:p>
-      <w:pPr>
-        <w:pStyle w:val="Body"/>
-        <w:rPr>
-          <w:rFonts w:cs="Arial Unicode MS" w:hint="default"/>
-          <w:rtl/>
-        </w:rPr>
-      </w:pPr>
-    </w:p>
-    <w:p>
-      <w:pPr>
-        <w:pStyle w:val="Body"/>
-        <w:rPr>
-          <w:rFonts w:cs="Arial Unicode MS" w:hint="default"/>
-          <w:rtl/>
-        </w:rPr>
-      </w:pPr>
-    </w:p>
-    <w:p>
-      <w:pPr>
-        <w:pStyle w:val="Body"/>
-        <w:rPr>
-          <w:rFonts w:cs="Arial Unicode MS" w:hint="default"/>
-          <w:rtl/>
-        </w:rPr>
-      </w:pPr>
-    </w:p>
-    <w:p>
-      <w:pPr>
-        <w:pStyle w:val="Body"/>
-        <w:rPr>
-          <w:rFonts w:cs="Arial Unicode MS" w:hint="default"/>
-          <w:rtl/>
-        </w:rPr>
-      </w:pPr>
-    </w:p>
-    <w:p>
-      <w:pPr>
-        <w:pStyle w:val="Body"/>
-        <w:rPr>
-          <w:rFonts w:cs="Arial Unicode MS" w:hint="default"/>
-          <w:rtl/>
-        </w:rPr>
-      </w:pPr>
-    </w:p>
-    <w:p>
-      <w:pPr>
-        <w:pStyle w:val="Body"/>
-        <w:rPr>
-          <w:rFonts w:cs="Arial Unicode MS" w:hint="default"/>
-          <w:rtl/>
-        </w:rPr>
-      </w:pPr>
-    </w:p>
-    <w:p>
-      <w:pPr>
-        <w:pStyle w:val="Body"/>
-        <w:rPr>
-          <w:rFonts w:cs="Arial Unicode MS" w:hint="default"/>
-          <w:rtl/>
-        </w:rPr>
-      </w:pPr>
-    </w:p>
-    <w:p>
-      <w:pPr>
-        <w:pStyle w:val="Body"/>
-        <w:rPr>
-          <w:rFonts w:cs="Arial Unicode MS" w:hint="default"/>
-          <w:rtl/>
-        </w:rPr>
-      </w:pPr>
-    </w:p>
-    <w:p>
-      <w:pPr>
-        <w:pStyle w:val="Body"/>
-        <w:rPr>
-          <w:rFonts w:cs="Arial Unicode MS" w:hint="default"/>
-          <w:rtl/>
-        </w:rPr>
-      </w:pPr>
-    </w:p>
-    <w:p>
-      <w:pPr>
-        <w:pStyle w:val="Body"/>
-        <w:rPr>
-          <w:rFonts w:cs="Arial Unicode MS" w:hint="default"/>
-          <w:rtl/>
-        </w:rPr>
-      </w:pPr>
-    </w:p>
-    <w:p>
-      <w:pPr>
-        <w:pStyle w:val="Body"/>
-        <w:rPr>
-          <w:rFonts w:cs="Arial Unicode MS" w:hint="default"/>
-          <w:rtl/>
-        </w:rPr>
-      </w:pPr>
-    </w:p>
-    <w:p>
-      <w:pPr>
-        <w:pStyle w:val="Body"/>
-        <w:rPr>
-          <w:rFonts w:cs="Arial Unicode MS" w:hint="default"/>
-          <w:rtl/>
-        </w:rPr>
-      </w:pPr>
-    </w:p>
-    <w:p>
-      <w:pPr>
-        <w:pStyle w:val="Body"/>
-        <w:rPr>
-          <w:rFonts w:cs="Arial Unicode MS" w:hint="default"/>
-          <w:rtl/>
-        </w:rPr>
-      </w:pPr>
-    </w:p>
-    <w:p>
-      <w:pPr>
-        <w:pStyle w:val="Body"/>
-        <w:rPr>
-          <w:rFonts w:cs="Arial Unicode MS" w:hint="default"/>
-          <w:rtl/>
-        </w:rPr>
-      </w:pPr>
-    </w:p>
-    <w:p>
-      <w:pPr>
-        <w:pStyle w:val="Body"/>
-        <w:rPr>
-          <w:rFonts w:cs="Arial Unicode MS" w:hint="default"/>
-          <w:rtl/>
-        </w:rPr>
-      </w:pPr>
-    </w:p>
-    <w:p>
-      <w:pPr>
-        <w:pStyle w:val="Body"/>
-        <w:rPr>
-          <w:rFonts w:cs="Arial Unicode MS" w:hint="default"/>
-          <w:rtl/>
-        </w:rPr>
-      </w:pPr>
-    </w:p>
-    <w:p>
-      <w:pPr>
-        <w:pStyle w:val="Body"/>
-        <w:rPr>
-          <w:rFonts w:cs="Arial Unicode MS" w:hint="default"/>
-          <w:rtl/>
-        </w:rPr>
-      </w:pPr>
-    </w:p>
-    <w:p>
-      <w:pPr>
-        <w:pStyle w:val="Body"/>
-        <w:rPr>
-          <w:rFonts w:cs="Arial Unicode MS" w:hint="default"/>
-          <w:rtl/>
-        </w:rPr>
-      </w:pPr>
-    </w:p>
-    <w:p>
-      <w:pPr>
-        <w:pStyle w:val="Body"/>
-        <w:rPr>
-          <w:rFonts w:cs="Arial Unicode MS" w:hint="default"/>
-          <w:rtl/>
-        </w:rPr>
-      </w:pPr>
-    </w:p>
-    <w:p>
-      <w:pPr>
-        <w:pStyle w:val="Body"/>
-        <w:rPr>
-          <w:rFonts w:cs="Arial Unicode MS" w:hint="default"/>
-          <w:rtl/>
-        </w:rPr>
-      </w:pPr>
-    </w:p>
-    <w:p>
-      <w:pPr>
-        <w:pStyle w:val="Body"/>
-        <w:rPr>
-          <w:rFonts w:cs="Arial Unicode MS" w:hint="default"/>
-          <w:rtl/>
-        </w:rPr>
-      </w:pPr>
-    </w:p>
-    <w:p>
-      <w:pPr>
-        <w:pStyle w:val="Body"/>
-        <w:rPr>
-          <w:rFonts w:cs="Arial Unicode MS" w:hint="default"/>
-          <w:rtl/>
-        </w:rPr>
-      </w:pPr>
-    </w:p>
-    <w:p>
-      <w:pPr>
-        <w:pStyle w:val="Body"/>
-        <w:rPr>
-          <w:rFonts w:cs="Arial Unicode MS" w:hint="default"/>
-          <w:rtl/>
-        </w:rPr>
-      </w:pPr>
-    </w:p>
-    <w:p>
-      <w:pPr>
-        <w:pStyle w:val="Body"/>
-        <w:rPr>
-          <w:rFonts w:cs="Arial Unicode MS" w:hint="default"/>
-          <w:rtl/>
-        </w:rPr>
-      </w:pPr>
-    </w:p>
-    <w:p>
-      <w:pPr>
-        <w:pStyle w:val="Body"/>
-        <w:rPr>
-          <w:rFonts w:cs="Arial Unicode MS" w:hint="default"/>
-          <w:rtl/>
-        </w:rPr>
-      </w:pPr>
-    </w:p>
-    <w:p>
-      <w:pPr>
-        <w:pStyle w:val="Body"/>
-        <w:rPr>
-          <w:rFonts w:cs="Arial Unicode MS" w:hint="default"/>
-          <w:rtl/>
-        </w:rPr>
-      </w:pPr>
-    </w:p>
-    <w:p>
-      <w:pPr>
-        <w:pStyle w:val="Body"/>
-        <w:rPr>
-          <w:rFonts w:cs="Arial Unicode MS" w:hint="default"/>
-          <w:rtl/>
-        </w:rPr>
-      </w:pPr>
-      <w:r>
-        <w:rPr>
-          <w:rFonts w:ascii="Helvetica Neue" w:hAnsi="Helvetica Neue"/>
+          <w:sz w:val="21"/>
+          <w:szCs w:val="21"/>
+          <w:rtl/>
+        </w:rPr>
+      </w:pPr>
+      <w:r>
+        <w:rPr>
+          <w:rFonts w:ascii="Helvetica Neue" w:hAnsi="Helvetica Neue"/>
+          <w:sz w:val="21"/>
+          <w:szCs w:val="21"/>
+          <w:lang w:val="en-US"/>
+        </w:rPr>
+        <w:t>Plugs &amp; Switche</w:t>
+      </w:r>
+      <w:r>
+        <w:rPr>
+          <w:rFonts w:ascii="Helvetica Neue" w:hAnsi="Helvetica Neue"/>
+          <w:sz w:val="21"/>
+          <w:szCs w:val="21"/>
+          <w:lang w:val="en-US"/>
+        </w:rPr>
+        <w:t>s (maybe not selectable)</w:t>
+      </w:r>
+    </w:p>
+    <w:p>
+      <w:pPr>
+        <w:pStyle w:val="Body"/>
+        <w:rPr>
+          <w:rFonts w:cs="Arial Unicode MS" w:hint="default"/>
+          <w:sz w:val="21"/>
+          <w:szCs w:val="21"/>
+          <w:rtl/>
+        </w:rPr>
+      </w:pPr>
+    </w:p>
+    <w:p>
+      <w:pPr>
+        <w:pStyle w:val="Body"/>
+        <w:rPr>
+          <w:rFonts w:cs="Arial Unicode MS" w:hint="default"/>
+          <w:sz w:val="21"/>
+          <w:szCs w:val="21"/>
+          <w:rtl/>
+        </w:rPr>
+      </w:pPr>
+    </w:p>
+    <w:p>
+      <w:pPr>
+        <w:pStyle w:val="Body"/>
+        <w:rPr>
+          <w:rFonts w:cs="Arial Unicode MS" w:hint="default"/>
+          <w:sz w:val="21"/>
+          <w:szCs w:val="21"/>
+          <w:rtl/>
+        </w:rPr>
+      </w:pPr>
+    </w:p>
+    <w:p>
+      <w:pPr>
+        <w:pStyle w:val="Body"/>
+        <w:rPr>
+          <w:rFonts w:cs="Arial Unicode MS" w:hint="default"/>
+          <w:sz w:val="21"/>
+          <w:szCs w:val="21"/>
+          <w:rtl/>
+        </w:rPr>
+      </w:pPr>
+    </w:p>
+    <w:p>
+      <w:pPr>
+        <w:pStyle w:val="Body"/>
+        <w:rPr>
+          <w:rFonts w:cs="Arial Unicode MS" w:hint="default"/>
+          <w:sz w:val="21"/>
+          <w:szCs w:val="21"/>
+          <w:rtl/>
+        </w:rPr>
+      </w:pPr>
+    </w:p>
+    <w:p>
+      <w:pPr>
+        <w:pStyle w:val="Body"/>
+        <w:rPr>
+          <w:rFonts w:cs="Arial Unicode MS" w:hint="default"/>
+          <w:sz w:val="21"/>
+          <w:szCs w:val="21"/>
+          <w:rtl/>
+        </w:rPr>
+      </w:pPr>
+    </w:p>
+    <w:p>
+      <w:pPr>
+        <w:pStyle w:val="Body"/>
+        <w:rPr>
+          <w:rFonts w:cs="Arial Unicode MS" w:hint="default"/>
+          <w:sz w:val="21"/>
+          <w:szCs w:val="21"/>
+          <w:rtl/>
+        </w:rPr>
+      </w:pPr>
+    </w:p>
+    <w:p>
+      <w:pPr>
+        <w:pStyle w:val="Body"/>
+        <w:rPr>
+          <w:rFonts w:cs="Arial Unicode MS" w:hint="default"/>
+          <w:sz w:val="21"/>
+          <w:szCs w:val="21"/>
+          <w:rtl/>
+        </w:rPr>
+      </w:pPr>
+    </w:p>
+    <w:p>
+      <w:pPr>
+        <w:pStyle w:val="Body"/>
+        <w:rPr>
+          <w:rFonts w:cs="Arial Unicode MS" w:hint="default"/>
+          <w:sz w:val="21"/>
+          <w:szCs w:val="21"/>
+          <w:rtl/>
+        </w:rPr>
+      </w:pPr>
+    </w:p>
+    <w:p>
+      <w:pPr>
+        <w:pStyle w:val="Body"/>
+        <w:rPr>
+          <w:rFonts w:cs="Arial Unicode MS" w:hint="default"/>
+          <w:sz w:val="21"/>
+          <w:szCs w:val="21"/>
+          <w:rtl/>
+        </w:rPr>
+      </w:pPr>
+    </w:p>
+    <w:p>
+      <w:pPr>
+        <w:pStyle w:val="Body"/>
+        <w:rPr>
+          <w:rFonts w:cs="Arial Unicode MS" w:hint="default"/>
+          <w:sz w:val="21"/>
+          <w:szCs w:val="21"/>
+          <w:rtl/>
+        </w:rPr>
+      </w:pPr>
+    </w:p>
+    <w:p>
+      <w:pPr>
+        <w:pStyle w:val="Body"/>
+        <w:rPr>
+          <w:rFonts w:cs="Arial Unicode MS" w:hint="default"/>
+          <w:sz w:val="21"/>
+          <w:szCs w:val="21"/>
+          <w:rtl/>
+        </w:rPr>
+      </w:pPr>
+    </w:p>
+    <w:p>
+      <w:pPr>
+        <w:pStyle w:val="Body"/>
+        <w:rPr>
+          <w:rFonts w:cs="Arial Unicode MS" w:hint="default"/>
+          <w:sz w:val="21"/>
+          <w:szCs w:val="21"/>
+          <w:rtl/>
+        </w:rPr>
+      </w:pPr>
+    </w:p>
+    <w:p>
+      <w:pPr>
+        <w:pStyle w:val="Body"/>
+        <w:rPr>
+          <w:rFonts w:cs="Arial Unicode MS" w:hint="default"/>
+          <w:sz w:val="21"/>
+          <w:szCs w:val="21"/>
+          <w:rtl/>
+        </w:rPr>
+      </w:pPr>
+    </w:p>
+    <w:p>
+      <w:pPr>
+        <w:pStyle w:val="Body"/>
+        <w:rPr>
+          <w:rFonts w:cs="Arial Unicode MS" w:hint="default"/>
+          <w:sz w:val="21"/>
+          <w:szCs w:val="21"/>
+          <w:rtl/>
+        </w:rPr>
+      </w:pPr>
+    </w:p>
+    <w:p>
+      <w:pPr>
+        <w:pStyle w:val="Body"/>
+        <w:rPr>
+          <w:rFonts w:cs="Arial Unicode MS" w:hint="default"/>
+          <w:sz w:val="21"/>
+          <w:szCs w:val="21"/>
+          <w:rtl/>
+        </w:rPr>
+      </w:pPr>
+    </w:p>
+    <w:p>
+      <w:pPr>
+        <w:pStyle w:val="Body"/>
+        <w:rPr>
+          <w:rFonts w:cs="Arial Unicode MS" w:hint="default"/>
+          <w:sz w:val="21"/>
+          <w:szCs w:val="21"/>
+          <w:rtl/>
+        </w:rPr>
+      </w:pPr>
+    </w:p>
+    <w:p>
+      <w:pPr>
+        <w:pStyle w:val="Body"/>
+        <w:rPr>
+          <w:rFonts w:cs="Arial Unicode MS" w:hint="default"/>
+          <w:sz w:val="21"/>
+          <w:szCs w:val="21"/>
+          <w:rtl/>
+        </w:rPr>
+      </w:pPr>
+    </w:p>
+    <w:p>
+      <w:pPr>
+        <w:pStyle w:val="Body"/>
+        <w:rPr>
+          <w:rFonts w:cs="Arial Unicode MS" w:hint="default"/>
+          <w:sz w:val="21"/>
+          <w:szCs w:val="21"/>
+          <w:rtl/>
+        </w:rPr>
+      </w:pPr>
+    </w:p>
+    <w:p>
+      <w:pPr>
+        <w:pStyle w:val="Body"/>
+        <w:rPr>
+          <w:rFonts w:cs="Arial Unicode MS" w:hint="default"/>
+          <w:sz w:val="21"/>
+          <w:szCs w:val="21"/>
+          <w:rtl/>
+        </w:rPr>
+      </w:pPr>
+    </w:p>
+    <w:p>
+      <w:pPr>
+        <w:pStyle w:val="Body"/>
+        <w:rPr>
+          <w:rFonts w:cs="Arial Unicode MS" w:hint="default"/>
+          <w:sz w:val="21"/>
+          <w:szCs w:val="21"/>
+          <w:rtl/>
+        </w:rPr>
+      </w:pPr>
+    </w:p>
+    <w:p>
+      <w:pPr>
+        <w:pStyle w:val="Body"/>
+        <w:rPr>
+          <w:rFonts w:cs="Arial Unicode MS" w:hint="default"/>
+          <w:sz w:val="21"/>
+          <w:szCs w:val="21"/>
+          <w:rtl/>
+        </w:rPr>
+      </w:pPr>
+    </w:p>
+    <w:p>
+      <w:pPr>
+        <w:pStyle w:val="Body"/>
+        <w:rPr>
+          <w:rFonts w:cs="Arial Unicode MS" w:hint="default"/>
+          <w:sz w:val="21"/>
+          <w:szCs w:val="21"/>
+          <w:rtl/>
+        </w:rPr>
+      </w:pPr>
+    </w:p>
+    <w:p>
+      <w:pPr>
+        <w:pStyle w:val="Body"/>
+        <w:rPr>
+          <w:rFonts w:cs="Arial Unicode MS" w:hint="default"/>
+          <w:sz w:val="21"/>
+          <w:szCs w:val="21"/>
+          <w:rtl/>
+        </w:rPr>
+      </w:pPr>
+    </w:p>
+    <w:p>
+      <w:pPr>
+        <w:pStyle w:val="Body"/>
+        <w:rPr>
+          <w:rFonts w:cs="Arial Unicode MS" w:hint="default"/>
+          <w:sz w:val="21"/>
+          <w:szCs w:val="21"/>
+          <w:rtl/>
+        </w:rPr>
+      </w:pPr>
+    </w:p>
+    <w:p>
+      <w:pPr>
+        <w:pStyle w:val="Body"/>
+        <w:rPr>
+          <w:rFonts w:cs="Arial Unicode MS" w:hint="default"/>
+          <w:sz w:val="21"/>
+          <w:szCs w:val="21"/>
+          <w:rtl/>
+        </w:rPr>
+      </w:pPr>
+    </w:p>
+    <w:p>
+      <w:pPr>
+        <w:pStyle w:val="Body"/>
+        <w:rPr>
+          <w:rFonts w:cs="Arial Unicode MS" w:hint="default"/>
+          <w:sz w:val="21"/>
+          <w:szCs w:val="21"/>
+          <w:rtl/>
+        </w:rPr>
+      </w:pPr>
+    </w:p>
+    <w:p>
+      <w:pPr>
+        <w:pStyle w:val="Body"/>
+        <w:rPr>
+          <w:rFonts w:cs="Arial Unicode MS" w:hint="default"/>
+          <w:sz w:val="21"/>
+          <w:szCs w:val="21"/>
+        </w:rPr>
+      </w:pPr>
+    </w:p>
+    <w:p>
+      <w:pPr>
+        <w:pStyle w:val="Body"/>
+        <w:rPr>
+          <w:rFonts w:cs="Arial Unicode MS" w:hint="default"/>
+          <w:sz w:val="21"/>
+          <w:szCs w:val="21"/>
+        </w:rPr>
+      </w:pPr>
+    </w:p>
+    <w:p>
+      <w:pPr>
+        <w:pStyle w:val="Body"/>
+        <w:rPr>
+          <w:rFonts w:cs="Arial Unicode MS" w:hint="default"/>
+          <w:sz w:val="21"/>
+          <w:szCs w:val="21"/>
+          <w:rtl/>
+        </w:rPr>
+      </w:pPr>
+    </w:p>
+    <w:p>
+      <w:pPr>
+        <w:pStyle w:val="Body"/>
+        <w:rPr>
+          <w:rFonts w:cs="Arial Unicode MS" w:hint="default"/>
+          <w:sz w:val="21"/>
+          <w:szCs w:val="21"/>
+          <w:rtl/>
+        </w:rPr>
+      </w:pPr>
+    </w:p>
+    <w:p>
+      <w:pPr>
+        <w:pStyle w:val="Body"/>
+        <w:rPr>
+          <w:rFonts w:cs="Arial Unicode MS" w:hint="default"/>
+          <w:sz w:val="21"/>
+          <w:szCs w:val="21"/>
+          <w:rtl/>
+        </w:rPr>
+      </w:pPr>
+    </w:p>
+    <w:p>
+      <w:pPr>
+        <w:pStyle w:val="Body"/>
+        <w:rPr>
+          <w:rFonts w:cs="Arial Unicode MS" w:hint="default"/>
+          <w:sz w:val="21"/>
+          <w:szCs w:val="21"/>
+          <w:rtl/>
+        </w:rPr>
+      </w:pPr>
+    </w:p>
+    <w:p>
+      <w:pPr>
+        <w:pStyle w:val="Body"/>
+        <w:rPr>
+          <w:rFonts w:cs="Arial Unicode MS" w:hint="default"/>
+          <w:sz w:val="21"/>
+          <w:szCs w:val="21"/>
+        </w:rPr>
+      </w:pPr>
+    </w:p>
+    <w:p>
+      <w:pPr>
+        <w:pStyle w:val="Body"/>
+        <w:rPr>
+          <w:rFonts w:cs="Arial Unicode MS" w:hint="default"/>
+          <w:sz w:val="21"/>
+          <w:szCs w:val="21"/>
+          <w:rtl/>
+        </w:rPr>
+      </w:pPr>
+      <w:r>
+        <w:rPr>
+          <w:rFonts w:ascii="Helvetica Neue" w:hAnsi="Helvetica Neue"/>
+          <w:sz w:val="21"/>
+          <w:szCs w:val="21"/>
           <w:u w:val="single"/>
           <w:lang w:val="en-US"/>
         </w:rPr>
         <w:lastRenderedPageBreak/>
         <w:t xml:space="preserve">When designing a </w:t>
       </w:r>
-      <w:proofErr w:type="gramStart"/>
       <w:r>
         <w:rPr>
           <w:rFonts w:ascii="Helvetica Neue" w:hAnsi="Helvetica Neue"/>
           <w:b/>
           <w:bCs/>
+          <w:sz w:val="21"/>
+          <w:szCs w:val="21"/>
           <w:u w:val="single"/>
           <w:lang w:val="en-US"/>
         </w:rPr>
         <w:t>bathroom</w:t>
       </w:r>
-      <w:proofErr w:type="gramEnd"/>
-      <w:r>
-        <w:rPr>
-          <w:rFonts w:ascii="Helvetica Neue" w:hAnsi="Helvetica Neue"/>
+      <w:r>
+        <w:rPr>
+          <w:rFonts w:ascii="Helvetica Neue" w:hAnsi="Helvetica Neue"/>
+          <w:sz w:val="21"/>
+          <w:szCs w:val="21"/>
           <w:u w:val="single"/>
           <w:lang w:val="en-US"/>
         </w:rPr>
@@ -728,6 +914,8 @@
         <w:pStyle w:val="Body"/>
         <w:rPr>
           <w:rFonts w:cs="Arial Unicode MS" w:hint="default"/>
+          <w:sz w:val="21"/>
+          <w:szCs w:val="21"/>
           <w:rtl/>
         </w:rPr>
       </w:pPr>
@@ -741,12 +929,16 @@
         </w:numPr>
         <w:rPr>
           <w:rFonts w:cs="Arial Unicode MS" w:hint="default"/>
-          <w:rtl/>
-        </w:rPr>
-      </w:pPr>
-      <w:r>
-        <w:rPr>
-          <w:rFonts w:ascii="Helvetica Neue" w:hAnsi="Helvetica Neue"/>
+          <w:sz w:val="21"/>
+          <w:szCs w:val="21"/>
+          <w:rtl/>
+        </w:rPr>
+      </w:pPr>
+      <w:r>
+        <w:rPr>
+          <w:rFonts w:ascii="Helvetica Neue" w:hAnsi="Helvetica Neue"/>
+          <w:sz w:val="21"/>
+          <w:szCs w:val="21"/>
           <w:lang w:val="en-US"/>
         </w:rPr>
         <w:t>Flooring</w:t>
@@ -761,12 +953,16 @@
         </w:numPr>
         <w:rPr>
           <w:rFonts w:cs="Arial Unicode MS" w:hint="default"/>
-          <w:rtl/>
-        </w:rPr>
-      </w:pPr>
-      <w:r>
-        <w:rPr>
-          <w:rFonts w:ascii="Helvetica Neue" w:hAnsi="Helvetica Neue"/>
+          <w:sz w:val="21"/>
+          <w:szCs w:val="21"/>
+          <w:rtl/>
+        </w:rPr>
+      </w:pPr>
+      <w:r>
+        <w:rPr>
+          <w:rFonts w:ascii="Helvetica Neue" w:hAnsi="Helvetica Neue"/>
+          <w:sz w:val="21"/>
+          <w:szCs w:val="21"/>
           <w:lang w:val="en-US"/>
         </w:rPr>
         <w:t>Flooring Type</w:t>
@@ -781,12 +977,16 @@
         </w:numPr>
         <w:rPr>
           <w:rFonts w:cs="Arial Unicode MS" w:hint="default"/>
-          <w:rtl/>
-        </w:rPr>
-      </w:pPr>
-      <w:r>
-        <w:rPr>
-          <w:rFonts w:ascii="Helvetica Neue" w:hAnsi="Helvetica Neue"/>
+          <w:sz w:val="21"/>
+          <w:szCs w:val="21"/>
+          <w:rtl/>
+        </w:rPr>
+      </w:pPr>
+      <w:r>
+        <w:rPr>
+          <w:rFonts w:ascii="Helvetica Neue" w:hAnsi="Helvetica Neue"/>
+          <w:sz w:val="21"/>
+          <w:szCs w:val="21"/>
           <w:lang w:val="en-US"/>
         </w:rPr>
         <w:t>Flooring Style</w:t>
@@ -801,12 +1001,16 @@
         </w:numPr>
         <w:rPr>
           <w:rFonts w:cs="Arial Unicode MS" w:hint="default"/>
-          <w:rtl/>
-        </w:rPr>
-      </w:pPr>
-      <w:r>
-        <w:rPr>
-          <w:rFonts w:ascii="Helvetica Neue" w:hAnsi="Helvetica Neue"/>
+          <w:sz w:val="21"/>
+          <w:szCs w:val="21"/>
+          <w:rtl/>
+        </w:rPr>
+      </w:pPr>
+      <w:r>
+        <w:rPr>
+          <w:rFonts w:ascii="Helvetica Neue" w:hAnsi="Helvetica Neue"/>
+          <w:sz w:val="21"/>
+          <w:szCs w:val="21"/>
           <w:lang w:val="en-US"/>
         </w:rPr>
         <w:t>Walls</w:t>
@@ -821,12 +1025,16 @@
         </w:numPr>
         <w:rPr>
           <w:rFonts w:cs="Arial Unicode MS" w:hint="default"/>
-          <w:rtl/>
-        </w:rPr>
-      </w:pPr>
-      <w:r>
-        <w:rPr>
-          <w:rFonts w:ascii="Helvetica Neue" w:hAnsi="Helvetica Neue"/>
+          <w:sz w:val="21"/>
+          <w:szCs w:val="21"/>
+          <w:rtl/>
+        </w:rPr>
+      </w:pPr>
+      <w:r>
+        <w:rPr>
+          <w:rFonts w:ascii="Helvetica Neue" w:hAnsi="Helvetica Neue"/>
+          <w:sz w:val="21"/>
+          <w:szCs w:val="21"/>
           <w:lang w:val="en-US"/>
         </w:rPr>
         <w:t>Wall Material</w:t>
@@ -841,12 +1049,16 @@
         </w:numPr>
         <w:rPr>
           <w:rFonts w:cs="Arial Unicode MS" w:hint="default"/>
-          <w:rtl/>
-        </w:rPr>
-      </w:pPr>
-      <w:r>
-        <w:rPr>
-          <w:rFonts w:ascii="Helvetica Neue" w:hAnsi="Helvetica Neue"/>
+          <w:sz w:val="21"/>
+          <w:szCs w:val="21"/>
+          <w:rtl/>
+        </w:rPr>
+      </w:pPr>
+      <w:r>
+        <w:rPr>
+          <w:rFonts w:ascii="Helvetica Neue" w:hAnsi="Helvetica Neue"/>
+          <w:sz w:val="21"/>
+          <w:szCs w:val="21"/>
           <w:lang w:val="en-US"/>
         </w:rPr>
         <w:t>Wall Covering</w:t>
@@ -861,22 +1073,19 @@
         </w:numPr>
         <w:rPr>
           <w:rFonts w:cs="Arial Unicode MS" w:hint="default"/>
-          <w:rtl/>
-        </w:rPr>
-      </w:pPr>
-      <w:r>
-        <w:rPr>
-          <w:rFonts w:ascii="Helvetica Neue" w:hAnsi="Helvetica Neue"/>
-          <w:lang w:val="en-US"/>
-        </w:rPr>
-        <w:t xml:space="preserve">Wall Covering </w:t>
-      </w:r>
-      <w:r>
-        <w:rPr>
-          <w:rFonts w:ascii="Helvetica Neue" w:hAnsi="Helvetica Neue"/>
-          <w:lang w:val="en-US"/>
-        </w:rPr>
-        <w:t>Style</w:t>
+          <w:sz w:val="21"/>
+          <w:szCs w:val="21"/>
+          <w:rtl/>
+        </w:rPr>
+      </w:pPr>
+      <w:r>
+        <w:rPr>
+          <w:rFonts w:ascii="Helvetica Neue" w:hAnsi="Helvetica Neue"/>
+          <w:sz w:val="21"/>
+          <w:szCs w:val="21"/>
+          <w:lang w:val="en-US"/>
+        </w:rPr>
+        <w:t>Wall Covering Style</w:t>
       </w:r>
     </w:p>
     <w:p>
@@ -888,12 +1097,16 @@
         </w:numPr>
         <w:rPr>
           <w:rFonts w:cs="Arial Unicode MS" w:hint="default"/>
-          <w:rtl/>
-        </w:rPr>
-      </w:pPr>
-      <w:r>
-        <w:rPr>
-          <w:rFonts w:ascii="Helvetica Neue" w:hAnsi="Helvetica Neue"/>
+          <w:sz w:val="21"/>
+          <w:szCs w:val="21"/>
+          <w:rtl/>
+        </w:rPr>
+      </w:pPr>
+      <w:r>
+        <w:rPr>
+          <w:rFonts w:ascii="Helvetica Neue" w:hAnsi="Helvetica Neue"/>
+          <w:sz w:val="21"/>
+          <w:szCs w:val="21"/>
           <w:lang w:val="en-US"/>
         </w:rPr>
         <w:t xml:space="preserve">Ceiling - same as walls, maybe different </w:t>
@@ -902,6 +1115,8 @@
       <w:r>
         <w:rPr>
           <w:rFonts w:ascii="Helvetica Neue" w:hAnsi="Helvetica Neue"/>
+          <w:sz w:val="21"/>
+          <w:szCs w:val="21"/>
           <w:lang w:val="en-US"/>
         </w:rPr>
         <w:t>colours</w:t>
@@ -917,6 +1132,8 @@
         </w:numPr>
         <w:rPr>
           <w:rFonts w:cs="Arial Unicode MS" w:hint="default"/>
+          <w:sz w:val="21"/>
+          <w:szCs w:val="21"/>
           <w:rtl/>
         </w:rPr>
       </w:pPr>
@@ -924,6 +1141,8 @@
       <w:r>
         <w:rPr>
           <w:rFonts w:ascii="Helvetica Neue" w:hAnsi="Helvetica Neue"/>
+          <w:sz w:val="21"/>
+          <w:szCs w:val="21"/>
           <w:lang w:val="en-US"/>
         </w:rPr>
         <w:t>Moulding</w:t>
@@ -939,6 +1158,8 @@
         </w:numPr>
         <w:rPr>
           <w:rFonts w:cs="Arial Unicode MS" w:hint="default"/>
+          <w:sz w:val="21"/>
+          <w:szCs w:val="21"/>
           <w:rtl/>
         </w:rPr>
       </w:pPr>
@@ -946,6 +1167,8 @@
       <w:r>
         <w:rPr>
           <w:rFonts w:ascii="Helvetica Neue" w:hAnsi="Helvetica Neue"/>
+          <w:sz w:val="21"/>
+          <w:szCs w:val="21"/>
           <w:lang w:val="en-US"/>
         </w:rPr>
         <w:t>Moulding</w:t>
@@ -954,6 +1177,8 @@
       <w:r>
         <w:rPr>
           <w:rFonts w:ascii="Helvetica Neue" w:hAnsi="Helvetica Neue"/>
+          <w:sz w:val="21"/>
+          <w:szCs w:val="21"/>
           <w:lang w:val="en-US"/>
         </w:rPr>
         <w:t xml:space="preserve"> Type</w:t>
@@ -968,6 +1193,8 @@
         </w:numPr>
         <w:rPr>
           <w:rFonts w:cs="Arial Unicode MS" w:hint="default"/>
+          <w:sz w:val="21"/>
+          <w:szCs w:val="21"/>
           <w:rtl/>
         </w:rPr>
       </w:pPr>
@@ -975,6 +1202,8 @@
       <w:r>
         <w:rPr>
           <w:rFonts w:ascii="Helvetica Neue" w:hAnsi="Helvetica Neue"/>
+          <w:sz w:val="21"/>
+          <w:szCs w:val="21"/>
           <w:lang w:val="en-US"/>
         </w:rPr>
         <w:t>Moulding</w:t>
@@ -983,6 +1212,8 @@
       <w:r>
         <w:rPr>
           <w:rFonts w:ascii="Helvetica Neue" w:hAnsi="Helvetica Neue"/>
+          <w:sz w:val="21"/>
+          <w:szCs w:val="21"/>
           <w:lang w:val="en-US"/>
         </w:rPr>
         <w:t xml:space="preserve"> Finish</w:t>
@@ -997,12 +1228,16 @@
         </w:numPr>
         <w:rPr>
           <w:rFonts w:cs="Arial Unicode MS" w:hint="default"/>
-          <w:rtl/>
-        </w:rPr>
-      </w:pPr>
-      <w:r>
-        <w:rPr>
-          <w:rFonts w:ascii="Helvetica Neue" w:hAnsi="Helvetica Neue"/>
+          <w:sz w:val="21"/>
+          <w:szCs w:val="21"/>
+          <w:rtl/>
+        </w:rPr>
+      </w:pPr>
+      <w:r>
+        <w:rPr>
+          <w:rFonts w:ascii="Helvetica Neue" w:hAnsi="Helvetica Neue"/>
+          <w:sz w:val="21"/>
+          <w:szCs w:val="21"/>
           <w:lang w:val="en-US"/>
         </w:rPr>
         <w:t>Lighting</w:t>
@@ -1017,12 +1252,16 @@
         </w:numPr>
         <w:rPr>
           <w:rFonts w:cs="Arial Unicode MS" w:hint="default"/>
-          <w:rtl/>
-        </w:rPr>
-      </w:pPr>
-      <w:r>
-        <w:rPr>
-          <w:rFonts w:ascii="Helvetica Neue" w:hAnsi="Helvetica Neue"/>
+          <w:sz w:val="21"/>
+          <w:szCs w:val="21"/>
+          <w:rtl/>
+        </w:rPr>
+      </w:pPr>
+      <w:r>
+        <w:rPr>
+          <w:rFonts w:ascii="Helvetica Neue" w:hAnsi="Helvetica Neue"/>
+          <w:sz w:val="21"/>
+          <w:szCs w:val="21"/>
           <w:lang w:val="en-US"/>
         </w:rPr>
         <w:t>Number of lights</w:t>
@@ -1037,12 +1276,16 @@
         </w:numPr>
         <w:rPr>
           <w:rFonts w:cs="Arial Unicode MS" w:hint="default"/>
-          <w:rtl/>
-        </w:rPr>
-      </w:pPr>
-      <w:r>
-        <w:rPr>
-          <w:rFonts w:ascii="Helvetica Neue" w:hAnsi="Helvetica Neue"/>
+          <w:sz w:val="21"/>
+          <w:szCs w:val="21"/>
+          <w:rtl/>
+        </w:rPr>
+      </w:pPr>
+      <w:r>
+        <w:rPr>
+          <w:rFonts w:ascii="Helvetica Neue" w:hAnsi="Helvetica Neue"/>
+          <w:sz w:val="21"/>
+          <w:szCs w:val="21"/>
           <w:lang w:val="en-US"/>
         </w:rPr>
         <w:t>Lighting Locations</w:t>
@@ -1057,12 +1300,16 @@
         </w:numPr>
         <w:rPr>
           <w:rFonts w:cs="Arial Unicode MS" w:hint="default"/>
-          <w:rtl/>
-        </w:rPr>
-      </w:pPr>
-      <w:r>
-        <w:rPr>
-          <w:rFonts w:ascii="Helvetica Neue" w:hAnsi="Helvetica Neue"/>
+          <w:sz w:val="21"/>
+          <w:szCs w:val="21"/>
+          <w:rtl/>
+        </w:rPr>
+      </w:pPr>
+      <w:r>
+        <w:rPr>
+          <w:rFonts w:ascii="Helvetica Neue" w:hAnsi="Helvetica Neue"/>
+          <w:sz w:val="21"/>
+          <w:szCs w:val="21"/>
           <w:lang w:val="en-US"/>
         </w:rPr>
         <w:t>Lighting Styles</w:t>
@@ -1077,12 +1324,16 @@
         </w:numPr>
         <w:rPr>
           <w:rFonts w:cs="Arial Unicode MS" w:hint="default"/>
-          <w:rtl/>
-        </w:rPr>
-      </w:pPr>
-      <w:r>
-        <w:rPr>
-          <w:rFonts w:ascii="Helvetica Neue" w:hAnsi="Helvetica Neue"/>
+          <w:sz w:val="21"/>
+          <w:szCs w:val="21"/>
+          <w:rtl/>
+        </w:rPr>
+      </w:pPr>
+      <w:r>
+        <w:rPr>
+          <w:rFonts w:ascii="Helvetica Neue" w:hAnsi="Helvetica Neue"/>
+          <w:sz w:val="21"/>
+          <w:szCs w:val="21"/>
           <w:lang w:val="en-US"/>
         </w:rPr>
         <w:t>Plugs &amp; Switches (maybe not selectable)</w:t>
@@ -1097,12 +1348,16 @@
         </w:numPr>
         <w:rPr>
           <w:rFonts w:cs="Arial Unicode MS" w:hint="default"/>
-          <w:rtl/>
-        </w:rPr>
-      </w:pPr>
-      <w:r>
-        <w:rPr>
-          <w:rFonts w:ascii="Helvetica Neue" w:hAnsi="Helvetica Neue"/>
+          <w:sz w:val="21"/>
+          <w:szCs w:val="21"/>
+          <w:rtl/>
+        </w:rPr>
+      </w:pPr>
+      <w:r>
+        <w:rPr>
+          <w:rFonts w:ascii="Helvetica Neue" w:hAnsi="Helvetica Neue"/>
+          <w:sz w:val="21"/>
+          <w:szCs w:val="21"/>
           <w:lang w:val="en-US"/>
         </w:rPr>
         <w:t>Sink</w:t>
@@ -1117,12 +1372,16 @@
         </w:numPr>
         <w:rPr>
           <w:rFonts w:cs="Arial Unicode MS" w:hint="default"/>
-          <w:rtl/>
-        </w:rPr>
-      </w:pPr>
-      <w:r>
-        <w:rPr>
-          <w:rFonts w:ascii="Helvetica Neue" w:hAnsi="Helvetica Neue"/>
+          <w:sz w:val="21"/>
+          <w:szCs w:val="21"/>
+          <w:rtl/>
+        </w:rPr>
+      </w:pPr>
+      <w:r>
+        <w:rPr>
+          <w:rFonts w:ascii="Helvetica Neue" w:hAnsi="Helvetica Neue"/>
+          <w:sz w:val="21"/>
+          <w:szCs w:val="21"/>
           <w:lang w:val="en-US"/>
         </w:rPr>
         <w:t>Sink Location</w:t>
@@ -1137,12 +1396,16 @@
         </w:numPr>
         <w:rPr>
           <w:rFonts w:cs="Arial Unicode MS" w:hint="default"/>
-          <w:rtl/>
-        </w:rPr>
-      </w:pPr>
-      <w:r>
-        <w:rPr>
-          <w:rFonts w:ascii="Helvetica Neue" w:hAnsi="Helvetica Neue"/>
+          <w:sz w:val="21"/>
+          <w:szCs w:val="21"/>
+          <w:rtl/>
+        </w:rPr>
+      </w:pPr>
+      <w:r>
+        <w:rPr>
+          <w:rFonts w:ascii="Helvetica Neue" w:hAnsi="Helvetica Neue"/>
+          <w:sz w:val="21"/>
+          <w:szCs w:val="21"/>
           <w:lang w:val="en-US"/>
         </w:rPr>
         <w:t>Sink Style</w:t>
@@ -1152,40 +1415,153 @@
       <w:pPr>
         <w:pStyle w:val="Body"/>
         <w:numPr>
+          <w:ilvl w:val="1"/>
+          <w:numId w:val="2"/>
+        </w:numPr>
+        <w:rPr>
+          <w:rFonts w:cs="Arial Unicode MS" w:hint="default"/>
+          <w:sz w:val="21"/>
+          <w:szCs w:val="21"/>
+          <w:rtl/>
+        </w:rPr>
+      </w:pPr>
+      <w:r>
+        <w:rPr>
+          <w:rFonts w:ascii="Helvetica Neue" w:hAnsi="Helvetica Neue"/>
+          <w:sz w:val="21"/>
+          <w:szCs w:val="21"/>
+          <w:lang w:val="en-US"/>
+        </w:rPr>
+        <w:t>Sink Faucet Style</w:t>
+      </w:r>
+    </w:p>
+    <w:p>
+      <w:pPr>
+        <w:pStyle w:val="Body"/>
+        <w:numPr>
           <w:ilvl w:val="0"/>
           <w:numId w:val="2"/>
         </w:numPr>
         <w:rPr>
           <w:rFonts w:cs="Arial Unicode MS" w:hint="default"/>
-          <w:rtl/>
-        </w:rPr>
-      </w:pPr>
-      <w:r>
-        <w:rPr>
-          <w:rFonts w:ascii="Helvetica Neue" w:hAnsi="Helvetica Neue"/>
-          <w:lang w:val="en-US"/>
-        </w:rPr>
-        <w:t>Sink Faucet</w:t>
-      </w:r>
-    </w:p>
-    <w:p>
-      <w:pPr>
-        <w:pStyle w:val="Body"/>
-        <w:numPr>
-          <w:ilvl w:val="1"/>
-          <w:numId w:val="2"/>
-        </w:numPr>
-        <w:rPr>
-          <w:rFonts w:cs="Arial Unicode MS" w:hint="default"/>
-          <w:rtl/>
-        </w:rPr>
-      </w:pPr>
-      <w:r>
-        <w:rPr>
-          <w:rFonts w:ascii="Helvetica Neue" w:hAnsi="Helvetica Neue"/>
-          <w:lang w:val="en-US"/>
-        </w:rPr>
-        <w:t>Faucet Style</w:t>
+          <w:sz w:val="21"/>
+          <w:szCs w:val="21"/>
+          <w:rtl/>
+        </w:rPr>
+      </w:pPr>
+      <w:r>
+        <w:rPr>
+          <w:rFonts w:ascii="Helvetica Neue" w:hAnsi="Helvetica Neue"/>
+          <w:sz w:val="21"/>
+          <w:szCs w:val="21"/>
+          <w:lang w:val="en-US"/>
+        </w:rPr>
+        <w:t>Cabinets</w:t>
+      </w:r>
+    </w:p>
+    <w:p>
+      <w:pPr>
+        <w:pStyle w:val="Body"/>
+        <w:numPr>
+          <w:ilvl w:val="1"/>
+          <w:numId w:val="2"/>
+        </w:numPr>
+        <w:rPr>
+          <w:rFonts w:cs="Arial Unicode MS" w:hint="default"/>
+          <w:sz w:val="21"/>
+          <w:szCs w:val="21"/>
+          <w:rtl/>
+        </w:rPr>
+      </w:pPr>
+      <w:r>
+        <w:rPr>
+          <w:rFonts w:ascii="Helvetica Neue" w:hAnsi="Helvetica Neue"/>
+          <w:sz w:val="21"/>
+          <w:szCs w:val="21"/>
+          <w:lang w:val="en-US"/>
+        </w:rPr>
+        <w:t>Number of cabinets</w:t>
+      </w:r>
+    </w:p>
+    <w:p>
+      <w:pPr>
+        <w:pStyle w:val="Body"/>
+        <w:numPr>
+          <w:ilvl w:val="1"/>
+          <w:numId w:val="2"/>
+        </w:numPr>
+        <w:rPr>
+          <w:rFonts w:cs="Arial Unicode MS" w:hint="default"/>
+          <w:sz w:val="21"/>
+          <w:szCs w:val="21"/>
+          <w:rtl/>
+        </w:rPr>
+      </w:pPr>
+      <w:r>
+        <w:rPr>
+          <w:rFonts w:ascii="Helvetica Neue" w:hAnsi="Helvetica Neue"/>
+          <w:sz w:val="21"/>
+          <w:szCs w:val="21"/>
+          <w:lang w:val="en-US"/>
+        </w:rPr>
+        <w:t>Cabinets Locations</w:t>
+      </w:r>
+    </w:p>
+    <w:p>
+      <w:pPr>
+        <w:pStyle w:val="Body"/>
+        <w:numPr>
+          <w:ilvl w:val="1"/>
+          <w:numId w:val="2"/>
+        </w:numPr>
+        <w:rPr>
+          <w:rFonts w:cs="Arial Unicode MS" w:hint="default"/>
+          <w:sz w:val="21"/>
+          <w:szCs w:val="21"/>
+          <w:rtl/>
+        </w:rPr>
+      </w:pPr>
+      <w:r>
+        <w:rPr>
+          <w:rFonts w:ascii="Helvetica Neue" w:hAnsi="Helvetica Neue"/>
+          <w:sz w:val="21"/>
+          <w:szCs w:val="21"/>
+          <w:lang w:val="en-US"/>
+        </w:rPr>
+        <w:t>Cabinets Styles</w:t>
+      </w:r>
+    </w:p>
+    <w:p>
+      <w:pPr>
+        <w:pStyle w:val="Body"/>
+        <w:numPr>
+          <w:ilvl w:val="1"/>
+          <w:numId w:val="2"/>
+        </w:numPr>
+        <w:rPr>
+          <w:rFonts w:cs="Arial Unicode MS" w:hint="default"/>
+          <w:sz w:val="21"/>
+          <w:szCs w:val="21"/>
+          <w:rtl/>
+        </w:rPr>
+      </w:pPr>
+      <w:r>
+        <w:rPr>
+          <w:rFonts w:ascii="Helvetica Neue" w:hAnsi="Helvetica Neue"/>
+          <w:sz w:val="21"/>
+          <w:szCs w:val="21"/>
+          <w:lang w:val="en-US"/>
+        </w:rPr>
+        <w:t xml:space="preserve">Knobs/Handles </w:t>
+      </w:r>
+      <w:r>
+        <w:rPr>
+          <w:rFonts w:ascii="Helvetica Neue" w:hAnsi="Helvetica Neue"/>
+          <w:sz w:val="21"/>
+          <w:szCs w:val="21"/>
+          <w:lang w:val="en-US"/>
+        </w:rPr>
+        <w:t>Styles</w:t>
       </w:r>
     </w:p>
     <w:p>
@@ -1197,75 +1573,91 @@
         </w:numPr>
         <w:rPr>
           <w:rFonts w:cs="Arial Unicode MS" w:hint="default"/>
-          <w:rtl/>
-        </w:rPr>
-      </w:pPr>
-      <w:r>
-        <w:rPr>
-          <w:rFonts w:ascii="Helvetica Neue" w:hAnsi="Helvetica Neue"/>
-          <w:lang w:val="en-US"/>
-        </w:rPr>
-        <w:t>Cabinets</w:t>
-      </w:r>
-    </w:p>
-    <w:p>
-      <w:pPr>
-        <w:pStyle w:val="Body"/>
-        <w:numPr>
-          <w:ilvl w:val="1"/>
-          <w:numId w:val="2"/>
-        </w:numPr>
-        <w:rPr>
-          <w:rFonts w:cs="Arial Unicode MS" w:hint="default"/>
-          <w:rtl/>
-        </w:rPr>
-      </w:pPr>
-      <w:r>
-        <w:rPr>
-          <w:rFonts w:ascii="Helvetica Neue" w:hAnsi="Helvetica Neue"/>
-          <w:lang w:val="en-US"/>
-        </w:rPr>
-        <w:t>Number of cabinets</w:t>
-      </w:r>
-    </w:p>
-    <w:p>
-      <w:pPr>
-        <w:pStyle w:val="Body"/>
-        <w:numPr>
-          <w:ilvl w:val="1"/>
-          <w:numId w:val="2"/>
-        </w:numPr>
-        <w:rPr>
-          <w:rFonts w:cs="Arial Unicode MS" w:hint="default"/>
-          <w:rtl/>
-        </w:rPr>
-      </w:pPr>
-      <w:r>
-        <w:rPr>
-          <w:rFonts w:ascii="Helvetica Neue" w:hAnsi="Helvetica Neue"/>
-          <w:lang w:val="en-US"/>
-        </w:rPr>
-        <w:t>Cabinets Locations</w:t>
-      </w:r>
-    </w:p>
-    <w:p>
-      <w:pPr>
-        <w:pStyle w:val="Body"/>
-        <w:numPr>
-          <w:ilvl w:val="1"/>
-          <w:numId w:val="2"/>
-        </w:numPr>
-        <w:rPr>
-          <w:rFonts w:cs="Arial Unicode MS" w:hint="default"/>
-          <w:rtl/>
-        </w:rPr>
-      </w:pPr>
-      <w:r>
-        <w:rPr>
-          <w:rFonts w:ascii="Helvetica Neue" w:hAnsi="Helvetica Neue"/>
-          <w:lang w:val="en-US"/>
-        </w:rPr>
-        <w:t>Cabinets Styles</w:t>
+          <w:sz w:val="21"/>
+          <w:szCs w:val="21"/>
+          <w:rtl/>
+        </w:rPr>
+      </w:pPr>
+      <w:r>
+        <w:rPr>
+          <w:rFonts w:ascii="Helvetica Neue" w:hAnsi="Helvetica Neue"/>
+          <w:sz w:val="21"/>
+          <w:szCs w:val="21"/>
+          <w:lang w:val="en-US"/>
+        </w:rPr>
+        <w:t>Toilet</w:t>
+      </w:r>
+    </w:p>
+    <w:p>
+      <w:pPr>
+        <w:pStyle w:val="Body"/>
+        <w:numPr>
+          <w:ilvl w:val="1"/>
+          <w:numId w:val="2"/>
+        </w:numPr>
+        <w:rPr>
+          <w:rFonts w:cs="Arial Unicode MS" w:hint="default"/>
+          <w:sz w:val="21"/>
+          <w:szCs w:val="21"/>
+          <w:rtl/>
+        </w:rPr>
+      </w:pPr>
+      <w:r>
+        <w:rPr>
+          <w:rFonts w:ascii="Helvetica Neue" w:hAnsi="Helvetica Neue"/>
+          <w:sz w:val="21"/>
+          <w:szCs w:val="21"/>
+          <w:lang w:val="en-US"/>
+        </w:rPr>
+        <w:t>Toilet Location</w:t>
+      </w:r>
+    </w:p>
+    <w:p>
+      <w:pPr>
+        <w:pStyle w:val="Body"/>
+        <w:numPr>
+          <w:ilvl w:val="1"/>
+          <w:numId w:val="2"/>
+        </w:numPr>
+        <w:rPr>
+          <w:rFonts w:cs="Arial Unicode MS" w:hint="default"/>
+          <w:sz w:val="21"/>
+          <w:szCs w:val="21"/>
+          <w:rtl/>
+        </w:rPr>
+      </w:pPr>
+      <w:r>
+        <w:rPr>
+          <w:rFonts w:ascii="Helvetica Neue" w:hAnsi="Helvetica Neue"/>
+          <w:sz w:val="21"/>
+          <w:szCs w:val="21"/>
+          <w:lang w:val="en-US"/>
+        </w:rPr>
+        <w:t>Toilet Style</w:t>
+      </w:r>
+    </w:p>
+    <w:p>
+      <w:pPr>
+        <w:pStyle w:val="Body"/>
+        <w:numPr>
+          <w:ilvl w:val="1"/>
+          <w:numId w:val="2"/>
+        </w:numPr>
+        <w:rPr>
+          <w:rFonts w:cs="Arial Unicode MS" w:hint="default"/>
+          <w:sz w:val="21"/>
+          <w:szCs w:val="21"/>
+          <w:rtl/>
+        </w:rPr>
+      </w:pPr>
+      <w:r>
+        <w:rPr>
+          <w:rFonts w:ascii="Helvetica Neue" w:hAnsi="Helvetica Neue"/>
+          <w:sz w:val="21"/>
+          <w:szCs w:val="21"/>
+          <w:lang w:val="en-US"/>
+        </w:rPr>
+        <w:t>Flushing Button Style</w:t>
       </w:r>
     </w:p>
     <w:p>
@@ -1277,75 +1669,235 @@
         </w:numPr>
         <w:rPr>
           <w:rFonts w:cs="Arial Unicode MS" w:hint="default"/>
-          <w:rtl/>
-        </w:rPr>
-      </w:pPr>
-      <w:r>
-        <w:rPr>
-          <w:rFonts w:ascii="Helvetica Neue" w:hAnsi="Helvetica Neue"/>
-          <w:lang w:val="en-US"/>
-        </w:rPr>
-        <w:t>Toilet</w:t>
-      </w:r>
-    </w:p>
-    <w:p>
-      <w:pPr>
-        <w:pStyle w:val="Body"/>
-        <w:numPr>
-          <w:ilvl w:val="1"/>
-          <w:numId w:val="2"/>
-        </w:numPr>
-        <w:rPr>
-          <w:rFonts w:cs="Arial Unicode MS" w:hint="default"/>
-          <w:rtl/>
-        </w:rPr>
-      </w:pPr>
-      <w:r>
-        <w:rPr>
-          <w:rFonts w:ascii="Helvetica Neue" w:hAnsi="Helvetica Neue"/>
-          <w:lang w:val="en-US"/>
-        </w:rPr>
-        <w:t>Toilet Location</w:t>
-      </w:r>
-    </w:p>
-    <w:p>
-      <w:pPr>
-        <w:pStyle w:val="Body"/>
-        <w:numPr>
-          <w:ilvl w:val="1"/>
-          <w:numId w:val="2"/>
-        </w:numPr>
-        <w:rPr>
-          <w:rFonts w:cs="Arial Unicode MS" w:hint="default"/>
-          <w:rtl/>
-        </w:rPr>
-      </w:pPr>
-      <w:r>
-        <w:rPr>
-          <w:rFonts w:ascii="Helvetica Neue" w:hAnsi="Helvetica Neue"/>
-          <w:lang w:val="en-US"/>
-        </w:rPr>
-        <w:t>Toilet Style</w:t>
-      </w:r>
-    </w:p>
-    <w:p>
-      <w:pPr>
-        <w:pStyle w:val="Body"/>
-        <w:numPr>
-          <w:ilvl w:val="1"/>
-          <w:numId w:val="2"/>
-        </w:numPr>
-        <w:rPr>
-          <w:rFonts w:cs="Arial Unicode MS" w:hint="default"/>
-          <w:rtl/>
-        </w:rPr>
-      </w:pPr>
-      <w:r>
-        <w:rPr>
-          <w:rFonts w:ascii="Helvetica Neue" w:hAnsi="Helvetica Neue"/>
-          <w:lang w:val="en-US"/>
-        </w:rPr>
-        <w:t>Flushing Button Style</w:t>
+          <w:sz w:val="21"/>
+          <w:szCs w:val="21"/>
+          <w:rtl/>
+        </w:rPr>
+      </w:pPr>
+      <w:r>
+        <w:rPr>
+          <w:rFonts w:ascii="Helvetica Neue" w:hAnsi="Helvetica Neue"/>
+          <w:sz w:val="21"/>
+          <w:szCs w:val="21"/>
+          <w:lang w:val="en-US"/>
+        </w:rPr>
+        <w:t>Bath/shower</w:t>
+      </w:r>
+    </w:p>
+    <w:p>
+      <w:pPr>
+        <w:pStyle w:val="Body"/>
+        <w:numPr>
+          <w:ilvl w:val="1"/>
+          <w:numId w:val="2"/>
+        </w:numPr>
+        <w:rPr>
+          <w:rFonts w:cs="Arial Unicode MS" w:hint="default"/>
+          <w:sz w:val="21"/>
+          <w:szCs w:val="21"/>
+          <w:rtl/>
+        </w:rPr>
+      </w:pPr>
+      <w:r>
+        <w:rPr>
+          <w:rFonts w:ascii="Helvetica Neue" w:hAnsi="Helvetica Neue"/>
+          <w:sz w:val="21"/>
+          <w:szCs w:val="21"/>
+          <w:lang w:val="en-US"/>
+        </w:rPr>
+        <w:t>Bath or Shower</w:t>
+      </w:r>
+    </w:p>
+    <w:p>
+      <w:pPr>
+        <w:pStyle w:val="Body"/>
+        <w:numPr>
+          <w:ilvl w:val="1"/>
+          <w:numId w:val="2"/>
+        </w:numPr>
+        <w:rPr>
+          <w:rFonts w:cs="Arial Unicode MS" w:hint="default"/>
+          <w:sz w:val="21"/>
+          <w:szCs w:val="21"/>
+          <w:rtl/>
+        </w:rPr>
+      </w:pPr>
+      <w:r>
+        <w:rPr>
+          <w:rFonts w:ascii="Helvetica Neue" w:hAnsi="Helvetica Neue"/>
+          <w:sz w:val="21"/>
+          <w:szCs w:val="21"/>
+          <w:lang w:val="en-US"/>
+        </w:rPr>
+        <w:t>Bath/shower Location</w:t>
+      </w:r>
+    </w:p>
+    <w:p>
+      <w:pPr>
+        <w:pStyle w:val="Body"/>
+        <w:numPr>
+          <w:ilvl w:val="1"/>
+          <w:numId w:val="2"/>
+        </w:numPr>
+        <w:rPr>
+          <w:rFonts w:cs="Arial Unicode MS" w:hint="default"/>
+          <w:sz w:val="21"/>
+          <w:szCs w:val="21"/>
+          <w:rtl/>
+        </w:rPr>
+      </w:pPr>
+      <w:r>
+        <w:rPr>
+          <w:rFonts w:ascii="Helvetica Neue" w:hAnsi="Helvetica Neue"/>
+          <w:sz w:val="21"/>
+          <w:szCs w:val="21"/>
+          <w:lang w:val="en-US"/>
+        </w:rPr>
+        <w:t>Bath/shower Style</w:t>
+      </w:r>
+    </w:p>
+    <w:p>
+      <w:pPr>
+        <w:pStyle w:val="Body"/>
+        <w:numPr>
+          <w:ilvl w:val="1"/>
+          <w:numId w:val="2"/>
+        </w:numPr>
+        <w:rPr>
+          <w:rFonts w:cs="Arial Unicode MS" w:hint="default"/>
+          <w:sz w:val="21"/>
+          <w:szCs w:val="21"/>
+          <w:rtl/>
+        </w:rPr>
+      </w:pPr>
+      <w:r>
+        <w:rPr>
+          <w:rFonts w:ascii="Helvetica Neue" w:hAnsi="Helvetica Neue"/>
+          <w:sz w:val="21"/>
+          <w:szCs w:val="21"/>
+          <w:lang w:val="en-US"/>
+        </w:rPr>
+        <w:t>Bath/shower Walls</w:t>
+      </w:r>
+    </w:p>
+    <w:p>
+      <w:pPr>
+        <w:pStyle w:val="Body"/>
+        <w:numPr>
+          <w:ilvl w:val="2"/>
+          <w:numId w:val="2"/>
+        </w:numPr>
+        <w:rPr>
+          <w:rFonts w:cs="Arial Unicode MS" w:hint="default"/>
+          <w:sz w:val="21"/>
+          <w:szCs w:val="21"/>
+          <w:rtl/>
+        </w:rPr>
+      </w:pPr>
+      <w:r>
+        <w:rPr>
+          <w:rFonts w:ascii="Helvetica Neue" w:hAnsi="Helvetica Neue"/>
+          <w:sz w:val="21"/>
+          <w:szCs w:val="21"/>
+          <w:lang w:val="en-US"/>
+        </w:rPr>
+        <w:t>Wall Material</w:t>
+      </w:r>
+    </w:p>
+    <w:p>
+      <w:pPr>
+        <w:pStyle w:val="Body"/>
+        <w:numPr>
+          <w:ilvl w:val="2"/>
+          <w:numId w:val="2"/>
+        </w:numPr>
+        <w:rPr>
+          <w:rFonts w:cs="Arial Unicode MS" w:hint="default"/>
+          <w:sz w:val="21"/>
+          <w:szCs w:val="21"/>
+          <w:rtl/>
+        </w:rPr>
+      </w:pPr>
+      <w:r>
+        <w:rPr>
+          <w:rFonts w:ascii="Helvetica Neue" w:hAnsi="Helvetica Neue"/>
+          <w:sz w:val="21"/>
+          <w:szCs w:val="21"/>
+          <w:lang w:val="en-US"/>
+        </w:rPr>
+        <w:t>Wall Covering</w:t>
+      </w:r>
+    </w:p>
+    <w:p>
+      <w:pPr>
+        <w:pStyle w:val="Body"/>
+        <w:numPr>
+          <w:ilvl w:val="2"/>
+          <w:numId w:val="2"/>
+        </w:numPr>
+        <w:rPr>
+          <w:rFonts w:cs="Arial Unicode MS" w:hint="default"/>
+          <w:sz w:val="21"/>
+          <w:szCs w:val="21"/>
+          <w:rtl/>
+        </w:rPr>
+      </w:pPr>
+      <w:r>
+        <w:rPr>
+          <w:rFonts w:ascii="Helvetica Neue" w:hAnsi="Helvetica Neue"/>
+          <w:sz w:val="21"/>
+          <w:szCs w:val="21"/>
+          <w:lang w:val="en-US"/>
+        </w:rPr>
+        <w:t>Wall Covering Style</w:t>
+      </w:r>
+    </w:p>
+    <w:p>
+      <w:pPr>
+        <w:pStyle w:val="Body"/>
+        <w:numPr>
+          <w:ilvl w:val="1"/>
+          <w:numId w:val="2"/>
+        </w:numPr>
+        <w:rPr>
+          <w:rFonts w:cs="Arial Unicode MS" w:hint="default"/>
+          <w:sz w:val="21"/>
+          <w:szCs w:val="21"/>
+          <w:rtl/>
+        </w:rPr>
+      </w:pPr>
+      <w:r>
+        <w:rPr>
+          <w:rFonts w:ascii="Helvetica Neue" w:hAnsi="Helvetica Neue"/>
+          <w:sz w:val="21"/>
+          <w:szCs w:val="21"/>
+          <w:lang w:val="en-US"/>
+        </w:rPr>
+        <w:t>Bath/shower Shower-head Style</w:t>
+      </w:r>
+    </w:p>
+    <w:p>
+      <w:pPr>
+        <w:pStyle w:val="Body"/>
+        <w:numPr>
+          <w:ilvl w:val="1"/>
+          <w:numId w:val="2"/>
+        </w:numPr>
+        <w:rPr>
+          <w:rFonts w:cs="Arial Unicode MS" w:hint="default"/>
+          <w:sz w:val="21"/>
+          <w:szCs w:val="21"/>
+          <w:rtl/>
+        </w:rPr>
+      </w:pPr>
+      <w:r>
+        <w:rPr>
+          <w:rFonts w:ascii="Helvetica Neue" w:hAnsi="Helvetica Neue"/>
+          <w:sz w:val="21"/>
+          <w:szCs w:val="21"/>
+          <w:lang w:val="en-US"/>
+        </w:rPr>
+        <w:t>Bath/shower Faucet Style</w:t>
       </w:r>
     </w:p>
     <w:p>
@@ -1357,314 +1909,238 @@
         </w:numPr>
         <w:rPr>
           <w:rFonts w:cs="Arial Unicode MS" w:hint="default"/>
-          <w:rtl/>
-        </w:rPr>
-      </w:pPr>
-      <w:r>
-        <w:rPr>
-          <w:rFonts w:ascii="Helvetica Neue" w:hAnsi="Helvetica Neue"/>
-          <w:lang w:val="en-US"/>
-        </w:rPr>
-        <w:t>Bath/shower</w:t>
-      </w:r>
-    </w:p>
-    <w:p>
-      <w:pPr>
-        <w:pStyle w:val="Body"/>
-        <w:numPr>
-          <w:ilvl w:val="1"/>
-          <w:numId w:val="2"/>
-        </w:numPr>
-        <w:rPr>
-          <w:rFonts w:cs="Arial Unicode MS" w:hint="default"/>
-          <w:rtl/>
-        </w:rPr>
-      </w:pPr>
-      <w:r>
-        <w:rPr>
-          <w:rFonts w:ascii="Helvetica Neue" w:hAnsi="Helvetica Neue"/>
-          <w:lang w:val="en-US"/>
-        </w:rPr>
-        <w:t>Bath or Shower</w:t>
-      </w:r>
-    </w:p>
-    <w:p>
-      <w:pPr>
-        <w:pStyle w:val="Body"/>
-        <w:numPr>
-          <w:ilvl w:val="1"/>
-          <w:numId w:val="2"/>
-        </w:numPr>
-        <w:rPr>
-          <w:rFonts w:cs="Arial Unicode MS" w:hint="default"/>
-          <w:rtl/>
-        </w:rPr>
-      </w:pPr>
-      <w:r>
-        <w:rPr>
-          <w:rFonts w:ascii="Helvetica Neue" w:hAnsi="Helvetica Neue"/>
-          <w:lang w:val="en-US"/>
-        </w:rPr>
-        <w:t>Bath/shower Location</w:t>
-      </w:r>
-    </w:p>
-    <w:p>
-      <w:pPr>
-        <w:pStyle w:val="Body"/>
-        <w:numPr>
-          <w:ilvl w:val="1"/>
-          <w:numId w:val="2"/>
-        </w:numPr>
-        <w:rPr>
-          <w:rFonts w:cs="Arial Unicode MS" w:hint="default"/>
-          <w:rtl/>
-        </w:rPr>
-      </w:pPr>
-      <w:r>
-        <w:rPr>
-          <w:rFonts w:ascii="Helvetica Neue" w:hAnsi="Helvetica Neue"/>
-          <w:lang w:val="en-US"/>
-        </w:rPr>
-        <w:t>Bath/shower Style</w:t>
-      </w:r>
-    </w:p>
-    <w:p>
-      <w:pPr>
-        <w:pStyle w:val="Body"/>
-        <w:numPr>
-          <w:ilvl w:val="1"/>
-          <w:numId w:val="2"/>
-        </w:numPr>
-        <w:rPr>
-          <w:rFonts w:cs="Arial Unicode MS" w:hint="default"/>
-          <w:rtl/>
-        </w:rPr>
-      </w:pPr>
-      <w:r>
-        <w:rPr>
-          <w:rFonts w:ascii="Helvetica Neue" w:hAnsi="Helvetica Neue"/>
-          <w:lang w:val="en-US"/>
-        </w:rPr>
-        <w:t>Bath/shower Walls</w:t>
-      </w:r>
-    </w:p>
-    <w:p>
-      <w:pPr>
-        <w:pStyle w:val="Body"/>
-        <w:numPr>
-          <w:ilvl w:val="2"/>
-          <w:numId w:val="2"/>
-        </w:numPr>
-        <w:rPr>
-          <w:rFonts w:cs="Arial Unicode MS" w:hint="default"/>
-          <w:rtl/>
-        </w:rPr>
-      </w:pPr>
-      <w:r>
-        <w:rPr>
-          <w:rFonts w:ascii="Helvetica Neue" w:hAnsi="Helvetica Neue"/>
-          <w:lang w:val="en-US"/>
-        </w:rPr>
-        <w:t>Wall Material</w:t>
-      </w:r>
-    </w:p>
-    <w:p>
-      <w:pPr>
-        <w:pStyle w:val="Body"/>
-        <w:numPr>
-          <w:ilvl w:val="2"/>
-          <w:numId w:val="2"/>
-        </w:numPr>
-        <w:rPr>
-          <w:rFonts w:cs="Arial Unicode MS" w:hint="default"/>
-          <w:rtl/>
-        </w:rPr>
-      </w:pPr>
-      <w:r>
-        <w:rPr>
-          <w:rFonts w:ascii="Helvetica Neue" w:hAnsi="Helvetica Neue"/>
-          <w:lang w:val="en-US"/>
-        </w:rPr>
-        <w:t>Wall Covering</w:t>
-      </w:r>
-    </w:p>
-    <w:p>
-      <w:pPr>
-        <w:pStyle w:val="Body"/>
-        <w:numPr>
-          <w:ilvl w:val="2"/>
-          <w:numId w:val="2"/>
-        </w:numPr>
-        <w:rPr>
-          <w:rFonts w:cs="Arial Unicode MS" w:hint="default"/>
-          <w:rtl/>
-        </w:rPr>
-      </w:pPr>
-      <w:r>
-        <w:rPr>
-          <w:rFonts w:ascii="Helvetica Neue" w:hAnsi="Helvetica Neue"/>
-          <w:lang w:val="en-US"/>
-        </w:rPr>
-        <w:t>Wall Covering Style</w:t>
-      </w:r>
-    </w:p>
-    <w:p>
-      <w:pPr>
-        <w:pStyle w:val="Body"/>
-        <w:numPr>
-          <w:ilvl w:val="1"/>
-          <w:numId w:val="2"/>
-        </w:numPr>
-        <w:rPr>
-          <w:rFonts w:cs="Arial Unicode MS" w:hint="default"/>
-          <w:rtl/>
-        </w:rPr>
-      </w:pPr>
-      <w:r>
-        <w:rPr>
-          <w:rFonts w:ascii="Helvetica Neue" w:hAnsi="Helvetica Neue"/>
-          <w:lang w:val="en-US"/>
-        </w:rPr>
-        <w:t>Bat</w:t>
-      </w:r>
-      <w:r>
-        <w:rPr>
-          <w:rFonts w:ascii="Helvetica Neue" w:hAnsi="Helvetica Neue"/>
-          <w:lang w:val="en-US"/>
-        </w:rPr>
-        <w:t>h/shower Faucet Style</w:t>
-      </w:r>
-    </w:p>
-    <w:p>
-      <w:pPr>
-        <w:pStyle w:val="Body"/>
-        <w:rPr>
-          <w:rFonts w:cs="Arial Unicode MS" w:hint="default"/>
-          <w:rtl/>
-        </w:rPr>
-      </w:pPr>
-    </w:p>
-    <w:p>
-      <w:pPr>
-        <w:pStyle w:val="Body"/>
-        <w:rPr>
-          <w:rFonts w:cs="Arial Unicode MS" w:hint="default"/>
-          <w:rtl/>
-        </w:rPr>
-      </w:pPr>
-    </w:p>
-    <w:p>
-      <w:pPr>
-        <w:pStyle w:val="Body"/>
-        <w:rPr>
-          <w:rFonts w:cs="Arial Unicode MS" w:hint="default"/>
-          <w:rtl/>
-        </w:rPr>
-      </w:pPr>
-    </w:p>
-    <w:p>
-      <w:pPr>
-        <w:pStyle w:val="Body"/>
-        <w:rPr>
-          <w:rFonts w:cs="Arial Unicode MS" w:hint="default"/>
-          <w:rtl/>
-        </w:rPr>
-      </w:pPr>
-    </w:p>
-    <w:p>
-      <w:pPr>
-        <w:pStyle w:val="Body"/>
-        <w:rPr>
-          <w:rFonts w:cs="Arial Unicode MS" w:hint="default"/>
-          <w:rtl/>
-        </w:rPr>
-      </w:pPr>
-    </w:p>
-    <w:p>
-      <w:pPr>
-        <w:pStyle w:val="Body"/>
-        <w:rPr>
-          <w:rFonts w:cs="Arial Unicode MS" w:hint="default"/>
-          <w:rtl/>
-        </w:rPr>
-      </w:pPr>
-    </w:p>
-    <w:p>
-      <w:pPr>
-        <w:pStyle w:val="Body"/>
-        <w:rPr>
-          <w:rFonts w:cs="Arial Unicode MS" w:hint="default"/>
-          <w:rtl/>
-        </w:rPr>
-      </w:pPr>
-    </w:p>
-    <w:p>
-      <w:pPr>
-        <w:pStyle w:val="Body"/>
-        <w:rPr>
-          <w:rFonts w:cs="Arial Unicode MS" w:hint="default"/>
-          <w:rtl/>
-        </w:rPr>
-      </w:pPr>
-    </w:p>
-    <w:p>
-      <w:pPr>
-        <w:pStyle w:val="Body"/>
-        <w:rPr>
-          <w:rFonts w:cs="Arial Unicode MS" w:hint="default"/>
-          <w:rtl/>
-        </w:rPr>
-      </w:pPr>
-    </w:p>
-    <w:p>
-      <w:pPr>
-        <w:pStyle w:val="Body"/>
-        <w:rPr>
-          <w:rFonts w:cs="Arial Unicode MS" w:hint="default"/>
-          <w:rtl/>
-        </w:rPr>
-      </w:pPr>
-    </w:p>
-    <w:p>
-      <w:pPr>
-        <w:pStyle w:val="Body"/>
-        <w:rPr>
-          <w:rFonts w:cs="Arial Unicode MS" w:hint="default"/>
-        </w:rPr>
-      </w:pPr>
-    </w:p>
-    <w:p>
-      <w:pPr>
-        <w:pStyle w:val="Body"/>
-        <w:rPr>
-          <w:rFonts w:cs="Arial Unicode MS" w:hint="default"/>
-          <w:rtl/>
-        </w:rPr>
-      </w:pPr>
-      <w:r>
-        <w:rPr>
-          <w:rFonts w:ascii="Helvetica Neue" w:hAnsi="Helvetica Neue"/>
+          <w:sz w:val="21"/>
+          <w:szCs w:val="21"/>
+          <w:rtl/>
+        </w:rPr>
+      </w:pPr>
+      <w:r>
+        <w:rPr>
+          <w:rFonts w:ascii="Helvetica Neue" w:hAnsi="Helvetica Neue"/>
+          <w:sz w:val="21"/>
+          <w:szCs w:val="21"/>
+          <w:lang w:val="en-US"/>
+        </w:rPr>
+        <w:t>Mirr</w:t>
+      </w:r>
+      <w:r>
+        <w:rPr>
+          <w:rFonts w:ascii="Helvetica Neue" w:hAnsi="Helvetica Neue"/>
+          <w:sz w:val="21"/>
+          <w:szCs w:val="21"/>
+          <w:lang w:val="en-US"/>
+        </w:rPr>
+        <w:t>ors</w:t>
+      </w:r>
+    </w:p>
+    <w:p>
+      <w:pPr>
+        <w:pStyle w:val="Body"/>
+        <w:numPr>
+          <w:ilvl w:val="1"/>
+          <w:numId w:val="2"/>
+        </w:numPr>
+        <w:rPr>
+          <w:rFonts w:cs="Arial Unicode MS" w:hint="default"/>
+          <w:sz w:val="21"/>
+          <w:szCs w:val="21"/>
+          <w:rtl/>
+        </w:rPr>
+      </w:pPr>
+      <w:r>
+        <w:rPr>
+          <w:rFonts w:ascii="Helvetica Neue" w:hAnsi="Helvetica Neue"/>
+          <w:sz w:val="21"/>
+          <w:szCs w:val="21"/>
+          <w:lang w:val="en-US"/>
+        </w:rPr>
+        <w:t>Number of Mirrors</w:t>
+      </w:r>
+    </w:p>
+    <w:p>
+      <w:pPr>
+        <w:pStyle w:val="Body"/>
+        <w:numPr>
+          <w:ilvl w:val="1"/>
+          <w:numId w:val="2"/>
+        </w:numPr>
+        <w:rPr>
+          <w:rFonts w:cs="Arial Unicode MS" w:hint="default"/>
+          <w:sz w:val="21"/>
+          <w:szCs w:val="21"/>
+          <w:rtl/>
+        </w:rPr>
+      </w:pPr>
+      <w:r>
+        <w:rPr>
+          <w:rFonts w:ascii="Helvetica Neue" w:hAnsi="Helvetica Neue"/>
+          <w:sz w:val="21"/>
+          <w:szCs w:val="21"/>
+          <w:lang w:val="en-US"/>
+        </w:rPr>
+        <w:t>Mirrors Locations</w:t>
+      </w:r>
+    </w:p>
+    <w:p>
+      <w:pPr>
+        <w:pStyle w:val="Body"/>
+        <w:numPr>
+          <w:ilvl w:val="1"/>
+          <w:numId w:val="2"/>
+        </w:numPr>
+        <w:rPr>
+          <w:rFonts w:cs="Arial Unicode MS" w:hint="default"/>
+          <w:sz w:val="21"/>
+          <w:szCs w:val="21"/>
+          <w:rtl/>
+        </w:rPr>
+      </w:pPr>
+      <w:r>
+        <w:rPr>
+          <w:rFonts w:ascii="Helvetica Neue" w:hAnsi="Helvetica Neue"/>
+          <w:sz w:val="21"/>
+          <w:szCs w:val="21"/>
+          <w:lang w:val="en-US"/>
+        </w:rPr>
+        <w:t>Mirrors Types</w:t>
+      </w:r>
+    </w:p>
+    <w:p>
+      <w:pPr>
+        <w:pStyle w:val="Body"/>
+        <w:numPr>
+          <w:ilvl w:val="1"/>
+          <w:numId w:val="2"/>
+        </w:numPr>
+        <w:rPr>
+          <w:rFonts w:cs="Arial Unicode MS" w:hint="default"/>
+          <w:sz w:val="21"/>
+          <w:szCs w:val="21"/>
+          <w:rtl/>
+        </w:rPr>
+      </w:pPr>
+      <w:r>
+        <w:rPr>
+          <w:rFonts w:ascii="Helvetica Neue" w:hAnsi="Helvetica Neue"/>
+          <w:sz w:val="21"/>
+          <w:szCs w:val="21"/>
+          <w:lang w:val="en-US"/>
+        </w:rPr>
+        <w:t>Mirrors Styles</w:t>
+      </w:r>
+    </w:p>
+    <w:p>
+      <w:pPr>
+        <w:pStyle w:val="Body"/>
+        <w:rPr>
+          <w:rFonts w:cs="Arial Unicode MS" w:hint="default"/>
+          <w:sz w:val="21"/>
+          <w:szCs w:val="21"/>
+          <w:rtl/>
+        </w:rPr>
+      </w:pPr>
+    </w:p>
+    <w:p>
+      <w:pPr>
+        <w:pStyle w:val="Body"/>
+        <w:rPr>
+          <w:rFonts w:cs="Arial Unicode MS" w:hint="default"/>
+          <w:sz w:val="21"/>
+          <w:szCs w:val="21"/>
+          <w:rtl/>
+        </w:rPr>
+      </w:pPr>
+    </w:p>
+    <w:p>
+      <w:pPr>
+        <w:pStyle w:val="Body"/>
+        <w:rPr>
+          <w:rFonts w:cs="Arial Unicode MS" w:hint="default"/>
+          <w:sz w:val="21"/>
+          <w:szCs w:val="21"/>
+          <w:rtl/>
+        </w:rPr>
+      </w:pPr>
+    </w:p>
+    <w:p>
+      <w:pPr>
+        <w:pStyle w:val="Body"/>
+        <w:rPr>
+          <w:rFonts w:cs="Arial Unicode MS" w:hint="default"/>
+          <w:sz w:val="21"/>
+          <w:szCs w:val="21"/>
+        </w:rPr>
+      </w:pPr>
+    </w:p>
+    <w:p>
+      <w:pPr>
+        <w:pStyle w:val="Body"/>
+        <w:rPr>
+          <w:rFonts w:cs="Arial Unicode MS" w:hint="default"/>
+          <w:sz w:val="21"/>
+          <w:szCs w:val="21"/>
+        </w:rPr>
+      </w:pPr>
+    </w:p>
+    <w:p>
+      <w:pPr>
+        <w:pStyle w:val="Body"/>
+        <w:rPr>
+          <w:rFonts w:cs="Arial Unicode MS" w:hint="default"/>
+          <w:sz w:val="21"/>
+          <w:szCs w:val="21"/>
+          <w:rtl/>
+        </w:rPr>
+      </w:pPr>
+    </w:p>
+    <w:p>
+      <w:pPr>
+        <w:pStyle w:val="Body"/>
+        <w:rPr>
+          <w:rFonts w:cs="Arial Unicode MS" w:hint="default"/>
+          <w:sz w:val="21"/>
+          <w:szCs w:val="21"/>
+        </w:rPr>
+      </w:pPr>
+    </w:p>
+    <w:p>
+      <w:pPr>
+        <w:pStyle w:val="Body"/>
+        <w:rPr>
+          <w:rFonts w:cs="Arial Unicode MS" w:hint="default"/>
+          <w:sz w:val="21"/>
+          <w:szCs w:val="21"/>
+          <w:rtl/>
+        </w:rPr>
+      </w:pPr>
+      <w:r>
+        <w:rPr>
+          <w:rFonts w:ascii="Helvetica Neue" w:hAnsi="Helvetica Neue"/>
+          <w:sz w:val="21"/>
+          <w:szCs w:val="21"/>
           <w:u w:val="single"/>
           <w:lang w:val="en-US"/>
         </w:rPr>
         <w:lastRenderedPageBreak/>
         <w:t xml:space="preserve">When designing a </w:t>
       </w:r>
-      <w:proofErr w:type="gramStart"/>
       <w:r>
         <w:rPr>
           <w:rFonts w:ascii="Helvetica Neue" w:hAnsi="Helvetica Neue"/>
           <w:b/>
           <w:bCs/>
+          <w:sz w:val="21"/>
+          <w:szCs w:val="21"/>
           <w:u w:val="single"/>
           <w:lang w:val="en-US"/>
         </w:rPr>
         <w:t>kitchen</w:t>
       </w:r>
-      <w:proofErr w:type="gramEnd"/>
-      <w:r>
-        <w:rPr>
-          <w:rFonts w:ascii="Helvetica Neue" w:hAnsi="Helvetica Neue"/>
+      <w:r>
+        <w:rPr>
+          <w:rFonts w:ascii="Helvetica Neue" w:hAnsi="Helvetica Neue"/>
+          <w:sz w:val="21"/>
+          <w:szCs w:val="21"/>
           <w:u w:val="single"/>
           <w:lang w:val="en-US"/>
         </w:rPr>
@@ -1676,6 +2152,8 @@
         <w:pStyle w:val="Body"/>
         <w:rPr>
           <w:rFonts w:cs="Arial Unicode MS" w:hint="default"/>
+          <w:sz w:val="21"/>
+          <w:szCs w:val="21"/>
           <w:rtl/>
         </w:rPr>
       </w:pPr>
@@ -1689,12 +2167,16 @@
         </w:numPr>
         <w:rPr>
           <w:rFonts w:cs="Arial Unicode MS" w:hint="default"/>
-          <w:rtl/>
-        </w:rPr>
-      </w:pPr>
-      <w:r>
-        <w:rPr>
-          <w:rFonts w:ascii="Helvetica Neue" w:hAnsi="Helvetica Neue"/>
+          <w:sz w:val="21"/>
+          <w:szCs w:val="21"/>
+          <w:rtl/>
+        </w:rPr>
+      </w:pPr>
+      <w:r>
+        <w:rPr>
+          <w:rFonts w:ascii="Helvetica Neue" w:hAnsi="Helvetica Neue"/>
+          <w:sz w:val="21"/>
+          <w:szCs w:val="21"/>
           <w:lang w:val="en-US"/>
         </w:rPr>
         <w:t>Flooring</w:t>
@@ -1709,12 +2191,16 @@
         </w:numPr>
         <w:rPr>
           <w:rFonts w:cs="Arial Unicode MS" w:hint="default"/>
-          <w:rtl/>
-        </w:rPr>
-      </w:pPr>
-      <w:r>
-        <w:rPr>
-          <w:rFonts w:ascii="Helvetica Neue" w:hAnsi="Helvetica Neue"/>
+          <w:sz w:val="21"/>
+          <w:szCs w:val="21"/>
+          <w:rtl/>
+        </w:rPr>
+      </w:pPr>
+      <w:r>
+        <w:rPr>
+          <w:rFonts w:ascii="Helvetica Neue" w:hAnsi="Helvetica Neue"/>
+          <w:sz w:val="21"/>
+          <w:szCs w:val="21"/>
           <w:lang w:val="en-US"/>
         </w:rPr>
         <w:t>Flooring Type</w:t>
@@ -1729,12 +2215,16 @@
         </w:numPr>
         <w:rPr>
           <w:rFonts w:cs="Arial Unicode MS" w:hint="default"/>
-          <w:rtl/>
-        </w:rPr>
-      </w:pPr>
-      <w:r>
-        <w:rPr>
-          <w:rFonts w:ascii="Helvetica Neue" w:hAnsi="Helvetica Neue"/>
+          <w:sz w:val="21"/>
+          <w:szCs w:val="21"/>
+          <w:rtl/>
+        </w:rPr>
+      </w:pPr>
+      <w:r>
+        <w:rPr>
+          <w:rFonts w:ascii="Helvetica Neue" w:hAnsi="Helvetica Neue"/>
+          <w:sz w:val="21"/>
+          <w:szCs w:val="21"/>
           <w:lang w:val="en-US"/>
         </w:rPr>
         <w:t>Flooring Style</w:t>
@@ -1749,12 +2239,16 @@
         </w:numPr>
         <w:rPr>
           <w:rFonts w:cs="Arial Unicode MS" w:hint="default"/>
-          <w:rtl/>
-        </w:rPr>
-      </w:pPr>
-      <w:r>
-        <w:rPr>
-          <w:rFonts w:ascii="Helvetica Neue" w:hAnsi="Helvetica Neue"/>
+          <w:sz w:val="21"/>
+          <w:szCs w:val="21"/>
+          <w:rtl/>
+        </w:rPr>
+      </w:pPr>
+      <w:r>
+        <w:rPr>
+          <w:rFonts w:ascii="Helvetica Neue" w:hAnsi="Helvetica Neue"/>
+          <w:sz w:val="21"/>
+          <w:szCs w:val="21"/>
           <w:lang w:val="en-US"/>
         </w:rPr>
         <w:t>Walls</w:t>
@@ -1769,12 +2263,16 @@
         </w:numPr>
         <w:rPr>
           <w:rFonts w:cs="Arial Unicode MS" w:hint="default"/>
-          <w:rtl/>
-        </w:rPr>
-      </w:pPr>
-      <w:r>
-        <w:rPr>
-          <w:rFonts w:ascii="Helvetica Neue" w:hAnsi="Helvetica Neue"/>
+          <w:sz w:val="21"/>
+          <w:szCs w:val="21"/>
+          <w:rtl/>
+        </w:rPr>
+      </w:pPr>
+      <w:r>
+        <w:rPr>
+          <w:rFonts w:ascii="Helvetica Neue" w:hAnsi="Helvetica Neue"/>
+          <w:sz w:val="21"/>
+          <w:szCs w:val="21"/>
           <w:lang w:val="en-US"/>
         </w:rPr>
         <w:t>Wall Material</w:t>
@@ -1789,12 +2287,16 @@
         </w:numPr>
         <w:rPr>
           <w:rFonts w:cs="Arial Unicode MS" w:hint="default"/>
-          <w:rtl/>
-        </w:rPr>
-      </w:pPr>
-      <w:r>
-        <w:rPr>
-          <w:rFonts w:ascii="Helvetica Neue" w:hAnsi="Helvetica Neue"/>
+          <w:sz w:val="21"/>
+          <w:szCs w:val="21"/>
+          <w:rtl/>
+        </w:rPr>
+      </w:pPr>
+      <w:r>
+        <w:rPr>
+          <w:rFonts w:ascii="Helvetica Neue" w:hAnsi="Helvetica Neue"/>
+          <w:sz w:val="21"/>
+          <w:szCs w:val="21"/>
           <w:lang w:val="en-US"/>
         </w:rPr>
         <w:t>Wall Covering</w:t>
@@ -1809,12 +2311,16 @@
         </w:numPr>
         <w:rPr>
           <w:rFonts w:cs="Arial Unicode MS" w:hint="default"/>
-          <w:rtl/>
-        </w:rPr>
-      </w:pPr>
-      <w:r>
-        <w:rPr>
-          <w:rFonts w:ascii="Helvetica Neue" w:hAnsi="Helvetica Neue"/>
+          <w:sz w:val="21"/>
+          <w:szCs w:val="21"/>
+          <w:rtl/>
+        </w:rPr>
+      </w:pPr>
+      <w:r>
+        <w:rPr>
+          <w:rFonts w:ascii="Helvetica Neue" w:hAnsi="Helvetica Neue"/>
+          <w:sz w:val="21"/>
+          <w:szCs w:val="21"/>
           <w:lang w:val="en-US"/>
         </w:rPr>
         <w:t>Wall Covering Style</w:t>
@@ -1829,20 +2335,35 @@
         </w:numPr>
         <w:rPr>
           <w:rFonts w:cs="Arial Unicode MS" w:hint="default"/>
-          <w:rtl/>
-        </w:rPr>
-      </w:pPr>
-      <w:r>
-        <w:rPr>
-          <w:rFonts w:ascii="Helvetica Neue" w:hAnsi="Helvetica Neue"/>
-          <w:lang w:val="en-US"/>
-        </w:rPr>
-        <w:t xml:space="preserve">Ceiling - same as walls, maybe different </w:t>
+          <w:sz w:val="21"/>
+          <w:szCs w:val="21"/>
+          <w:rtl/>
+        </w:rPr>
+      </w:pPr>
+      <w:r>
+        <w:rPr>
+          <w:rFonts w:ascii="Helvetica Neue" w:hAnsi="Helvetica Neue"/>
+          <w:sz w:val="21"/>
+          <w:szCs w:val="21"/>
+          <w:lang w:val="en-US"/>
+        </w:rPr>
+        <w:t>Ceiling - same as walls, maybe different</w:t>
+      </w:r>
+      <w:r>
+        <w:rPr>
+          <w:rFonts w:ascii="Helvetica Neue" w:hAnsi="Helvetica Neue"/>
+          <w:sz w:val="21"/>
+          <w:szCs w:val="21"/>
+          <w:lang w:val="en-US"/>
+        </w:rPr>
+        <w:t xml:space="preserve"> </w:t>
       </w:r>
       <w:proofErr w:type="spellStart"/>
       <w:r>
         <w:rPr>
           <w:rFonts w:ascii="Helvetica Neue" w:hAnsi="Helvetica Neue"/>
+          <w:sz w:val="21"/>
+          <w:szCs w:val="21"/>
           <w:lang w:val="en-US"/>
         </w:rPr>
         <w:t>colours</w:t>
@@ -1858,6 +2379,8 @@
         </w:numPr>
         <w:rPr>
           <w:rFonts w:cs="Arial Unicode MS" w:hint="default"/>
+          <w:sz w:val="21"/>
+          <w:szCs w:val="21"/>
           <w:rtl/>
         </w:rPr>
       </w:pPr>
@@ -1865,6 +2388,8 @@
       <w:r>
         <w:rPr>
           <w:rFonts w:ascii="Helvetica Neue" w:hAnsi="Helvetica Neue"/>
+          <w:sz w:val="21"/>
+          <w:szCs w:val="21"/>
           <w:lang w:val="en-US"/>
         </w:rPr>
         <w:t>Moulding</w:t>
@@ -1880,6 +2405,8 @@
         </w:numPr>
         <w:rPr>
           <w:rFonts w:cs="Arial Unicode MS" w:hint="default"/>
+          <w:sz w:val="21"/>
+          <w:szCs w:val="21"/>
           <w:rtl/>
         </w:rPr>
       </w:pPr>
@@ -1887,6 +2414,8 @@
       <w:r>
         <w:rPr>
           <w:rFonts w:ascii="Helvetica Neue" w:hAnsi="Helvetica Neue"/>
+          <w:sz w:val="21"/>
+          <w:szCs w:val="21"/>
           <w:lang w:val="en-US"/>
         </w:rPr>
         <w:t>Moulding</w:t>
@@ -1895,6 +2424,8 @@
       <w:r>
         <w:rPr>
           <w:rFonts w:ascii="Helvetica Neue" w:hAnsi="Helvetica Neue"/>
+          <w:sz w:val="21"/>
+          <w:szCs w:val="21"/>
           <w:lang w:val="en-US"/>
         </w:rPr>
         <w:t xml:space="preserve"> Type</w:t>
@@ -1909,6 +2440,8 @@
         </w:numPr>
         <w:rPr>
           <w:rFonts w:cs="Arial Unicode MS" w:hint="default"/>
+          <w:sz w:val="21"/>
+          <w:szCs w:val="21"/>
           <w:rtl/>
         </w:rPr>
       </w:pPr>
@@ -1916,6 +2449,8 @@
       <w:r>
         <w:rPr>
           <w:rFonts w:ascii="Helvetica Neue" w:hAnsi="Helvetica Neue"/>
+          <w:sz w:val="21"/>
+          <w:szCs w:val="21"/>
           <w:lang w:val="en-US"/>
         </w:rPr>
         <w:t>Moulding</w:t>
@@ -1924,6 +2459,8 @@
       <w:r>
         <w:rPr>
           <w:rFonts w:ascii="Helvetica Neue" w:hAnsi="Helvetica Neue"/>
+          <w:sz w:val="21"/>
+          <w:szCs w:val="21"/>
           <w:lang w:val="en-US"/>
         </w:rPr>
         <w:t xml:space="preserve"> Finish</w:t>
@@ -1938,12 +2475,16 @@
         </w:numPr>
         <w:rPr>
           <w:rFonts w:cs="Arial Unicode MS" w:hint="default"/>
-          <w:rtl/>
-        </w:rPr>
-      </w:pPr>
-      <w:r>
-        <w:rPr>
-          <w:rFonts w:ascii="Helvetica Neue" w:hAnsi="Helvetica Neue"/>
+          <w:sz w:val="21"/>
+          <w:szCs w:val="21"/>
+          <w:rtl/>
+        </w:rPr>
+      </w:pPr>
+      <w:r>
+        <w:rPr>
+          <w:rFonts w:ascii="Helvetica Neue" w:hAnsi="Helvetica Neue"/>
+          <w:sz w:val="21"/>
+          <w:szCs w:val="21"/>
           <w:lang w:val="en-US"/>
         </w:rPr>
         <w:t>Lighting</w:t>
@@ -1958,12 +2499,16 @@
         </w:numPr>
         <w:rPr>
           <w:rFonts w:cs="Arial Unicode MS" w:hint="default"/>
-          <w:rtl/>
-        </w:rPr>
-      </w:pPr>
-      <w:r>
-        <w:rPr>
-          <w:rFonts w:ascii="Helvetica Neue" w:hAnsi="Helvetica Neue"/>
+          <w:sz w:val="21"/>
+          <w:szCs w:val="21"/>
+          <w:rtl/>
+        </w:rPr>
+      </w:pPr>
+      <w:r>
+        <w:rPr>
+          <w:rFonts w:ascii="Helvetica Neue" w:hAnsi="Helvetica Neue"/>
+          <w:sz w:val="21"/>
+          <w:szCs w:val="21"/>
           <w:lang w:val="en-US"/>
         </w:rPr>
         <w:t>Number of lights</w:t>
@@ -1978,12 +2523,16 @@
         </w:numPr>
         <w:rPr>
           <w:rFonts w:cs="Arial Unicode MS" w:hint="default"/>
-          <w:rtl/>
-        </w:rPr>
-      </w:pPr>
-      <w:r>
-        <w:rPr>
-          <w:rFonts w:ascii="Helvetica Neue" w:hAnsi="Helvetica Neue"/>
+          <w:sz w:val="21"/>
+          <w:szCs w:val="21"/>
+          <w:rtl/>
+        </w:rPr>
+      </w:pPr>
+      <w:r>
+        <w:rPr>
+          <w:rFonts w:ascii="Helvetica Neue" w:hAnsi="Helvetica Neue"/>
+          <w:sz w:val="21"/>
+          <w:szCs w:val="21"/>
           <w:lang w:val="en-US"/>
         </w:rPr>
         <w:t>Lighting Locations</w:t>
@@ -1998,12 +2547,16 @@
         </w:numPr>
         <w:rPr>
           <w:rFonts w:cs="Arial Unicode MS" w:hint="default"/>
-          <w:rtl/>
-        </w:rPr>
-      </w:pPr>
-      <w:r>
-        <w:rPr>
-          <w:rFonts w:ascii="Helvetica Neue" w:hAnsi="Helvetica Neue"/>
+          <w:sz w:val="21"/>
+          <w:szCs w:val="21"/>
+          <w:rtl/>
+        </w:rPr>
+      </w:pPr>
+      <w:r>
+        <w:rPr>
+          <w:rFonts w:ascii="Helvetica Neue" w:hAnsi="Helvetica Neue"/>
+          <w:sz w:val="21"/>
+          <w:szCs w:val="21"/>
           <w:lang w:val="en-US"/>
         </w:rPr>
         <w:t>Lighting Styles</w:t>
@@ -2018,12 +2571,16 @@
         </w:numPr>
         <w:rPr>
           <w:rFonts w:cs="Arial Unicode MS" w:hint="default"/>
-          <w:rtl/>
-        </w:rPr>
-      </w:pPr>
-      <w:r>
-        <w:rPr>
-          <w:rFonts w:ascii="Helvetica Neue" w:hAnsi="Helvetica Neue"/>
+          <w:sz w:val="21"/>
+          <w:szCs w:val="21"/>
+          <w:rtl/>
+        </w:rPr>
+      </w:pPr>
+      <w:r>
+        <w:rPr>
+          <w:rFonts w:ascii="Helvetica Neue" w:hAnsi="Helvetica Neue"/>
+          <w:sz w:val="21"/>
+          <w:szCs w:val="21"/>
           <w:lang w:val="en-US"/>
         </w:rPr>
         <w:t>Plugs &amp; Switches (maybe not selectable)</w:t>
@@ -2038,12 +2595,16 @@
         </w:numPr>
         <w:rPr>
           <w:rFonts w:cs="Arial Unicode MS" w:hint="default"/>
-          <w:rtl/>
-        </w:rPr>
-      </w:pPr>
-      <w:r>
-        <w:rPr>
-          <w:rFonts w:ascii="Helvetica Neue" w:hAnsi="Helvetica Neue"/>
+          <w:sz w:val="21"/>
+          <w:szCs w:val="21"/>
+          <w:rtl/>
+        </w:rPr>
+      </w:pPr>
+      <w:r>
+        <w:rPr>
+          <w:rFonts w:ascii="Helvetica Neue" w:hAnsi="Helvetica Neue"/>
+          <w:sz w:val="21"/>
+          <w:szCs w:val="21"/>
           <w:lang w:val="en-US"/>
         </w:rPr>
         <w:t>Sink</w:t>
@@ -2058,12 +2619,16 @@
         </w:numPr>
         <w:rPr>
           <w:rFonts w:cs="Arial Unicode MS" w:hint="default"/>
-          <w:rtl/>
-        </w:rPr>
-      </w:pPr>
-      <w:r>
-        <w:rPr>
-          <w:rFonts w:ascii="Helvetica Neue" w:hAnsi="Helvetica Neue"/>
+          <w:sz w:val="21"/>
+          <w:szCs w:val="21"/>
+          <w:rtl/>
+        </w:rPr>
+      </w:pPr>
+      <w:r>
+        <w:rPr>
+          <w:rFonts w:ascii="Helvetica Neue" w:hAnsi="Helvetica Neue"/>
+          <w:sz w:val="21"/>
+          <w:szCs w:val="21"/>
           <w:lang w:val="en-US"/>
         </w:rPr>
         <w:t>Number of sinks</w:t>
@@ -2078,12 +2643,16 @@
         </w:numPr>
         <w:rPr>
           <w:rFonts w:cs="Arial Unicode MS" w:hint="default"/>
-          <w:rtl/>
-        </w:rPr>
-      </w:pPr>
-      <w:r>
-        <w:rPr>
-          <w:rFonts w:ascii="Helvetica Neue" w:hAnsi="Helvetica Neue"/>
+          <w:sz w:val="21"/>
+          <w:szCs w:val="21"/>
+          <w:rtl/>
+        </w:rPr>
+      </w:pPr>
+      <w:r>
+        <w:rPr>
+          <w:rFonts w:ascii="Helvetica Neue" w:hAnsi="Helvetica Neue"/>
+          <w:sz w:val="21"/>
+          <w:szCs w:val="21"/>
           <w:lang w:val="en-US"/>
         </w:rPr>
         <w:t>Sink Location</w:t>
@@ -2098,12 +2667,16 @@
         </w:numPr>
         <w:rPr>
           <w:rFonts w:cs="Arial Unicode MS" w:hint="default"/>
-          <w:rtl/>
-        </w:rPr>
-      </w:pPr>
-      <w:r>
-        <w:rPr>
-          <w:rFonts w:ascii="Helvetica Neue" w:hAnsi="Helvetica Neue"/>
+          <w:sz w:val="21"/>
+          <w:szCs w:val="21"/>
+          <w:rtl/>
+        </w:rPr>
+      </w:pPr>
+      <w:r>
+        <w:rPr>
+          <w:rFonts w:ascii="Helvetica Neue" w:hAnsi="Helvetica Neue"/>
+          <w:sz w:val="21"/>
+          <w:szCs w:val="21"/>
           <w:lang w:val="en-US"/>
         </w:rPr>
         <w:t>Sink Style</w:t>
@@ -2113,37 +2686,390 @@
       <w:pPr>
         <w:pStyle w:val="Body"/>
         <w:numPr>
+          <w:ilvl w:val="1"/>
+          <w:numId w:val="2"/>
+        </w:numPr>
+        <w:rPr>
+          <w:rFonts w:cs="Arial Unicode MS" w:hint="default"/>
+          <w:sz w:val="21"/>
+          <w:szCs w:val="21"/>
+          <w:rtl/>
+        </w:rPr>
+      </w:pPr>
+      <w:r>
+        <w:rPr>
+          <w:rFonts w:ascii="Helvetica Neue" w:hAnsi="Helvetica Neue"/>
+          <w:sz w:val="21"/>
+          <w:szCs w:val="21"/>
+          <w:lang w:val="en-US"/>
+        </w:rPr>
+        <w:t>Sink Faucet Style</w:t>
+      </w:r>
+    </w:p>
+    <w:p>
+      <w:pPr>
+        <w:pStyle w:val="Body"/>
+        <w:numPr>
           <w:ilvl w:val="0"/>
           <w:numId w:val="2"/>
         </w:numPr>
         <w:rPr>
           <w:rFonts w:cs="Arial Unicode MS" w:hint="default"/>
-          <w:rtl/>
-        </w:rPr>
-      </w:pPr>
-      <w:r>
-        <w:rPr>
-          <w:rFonts w:ascii="Helvetica Neue" w:hAnsi="Helvetica Neue"/>
-          <w:lang w:val="en-US"/>
-        </w:rPr>
-        <w:t>Sink Faucet</w:t>
-      </w:r>
-    </w:p>
-    <w:p>
-      <w:pPr>
-        <w:pStyle w:val="Body"/>
-        <w:numPr>
-          <w:ilvl w:val="1"/>
-          <w:numId w:val="2"/>
-        </w:numPr>
-        <w:rPr>
-          <w:rFonts w:cs="Arial Unicode MS" w:hint="default"/>
-          <w:rtl/>
-        </w:rPr>
-      </w:pPr>
-      <w:r>
-        <w:rPr>
-          <w:rFonts w:ascii="Helvetica Neue" w:hAnsi="Helvetica Neue"/>
+          <w:sz w:val="21"/>
+          <w:szCs w:val="21"/>
+          <w:rtl/>
+        </w:rPr>
+      </w:pPr>
+      <w:r>
+        <w:rPr>
+          <w:rFonts w:ascii="Helvetica Neue" w:hAnsi="Helvetica Neue"/>
+          <w:sz w:val="21"/>
+          <w:szCs w:val="21"/>
+          <w:lang w:val="en-US"/>
+        </w:rPr>
+        <w:t>Cabinets</w:t>
+      </w:r>
+    </w:p>
+    <w:p>
+      <w:pPr>
+        <w:pStyle w:val="Body"/>
+        <w:numPr>
+          <w:ilvl w:val="1"/>
+          <w:numId w:val="2"/>
+        </w:numPr>
+        <w:rPr>
+          <w:rFonts w:cs="Arial Unicode MS" w:hint="default"/>
+          <w:sz w:val="21"/>
+          <w:szCs w:val="21"/>
+          <w:rtl/>
+        </w:rPr>
+      </w:pPr>
+      <w:r>
+        <w:rPr>
+          <w:rFonts w:ascii="Helvetica Neue" w:hAnsi="Helvetica Neue"/>
+          <w:sz w:val="21"/>
+          <w:szCs w:val="21"/>
+          <w:lang w:val="en-US"/>
+        </w:rPr>
+        <w:t>Number of Cabinets</w:t>
+      </w:r>
+    </w:p>
+    <w:p>
+      <w:pPr>
+        <w:pStyle w:val="Body"/>
+        <w:numPr>
+          <w:ilvl w:val="1"/>
+          <w:numId w:val="2"/>
+        </w:numPr>
+        <w:rPr>
+          <w:rFonts w:cs="Arial Unicode MS" w:hint="default"/>
+          <w:sz w:val="21"/>
+          <w:szCs w:val="21"/>
+          <w:rtl/>
+        </w:rPr>
+      </w:pPr>
+      <w:r>
+        <w:rPr>
+          <w:rFonts w:ascii="Helvetica Neue" w:hAnsi="Helvetica Neue"/>
+          <w:sz w:val="21"/>
+          <w:szCs w:val="21"/>
+          <w:lang w:val="en-US"/>
+        </w:rPr>
+        <w:t>Cabinets Locati</w:t>
+      </w:r>
+      <w:r>
+        <w:rPr>
+          <w:rFonts w:ascii="Helvetica Neue" w:hAnsi="Helvetica Neue"/>
+          <w:sz w:val="21"/>
+          <w:szCs w:val="21"/>
+          <w:lang w:val="en-US"/>
+        </w:rPr>
+        <w:t>ons</w:t>
+      </w:r>
+    </w:p>
+    <w:p>
+      <w:pPr>
+        <w:pStyle w:val="Body"/>
+        <w:numPr>
+          <w:ilvl w:val="1"/>
+          <w:numId w:val="2"/>
+        </w:numPr>
+        <w:rPr>
+          <w:rFonts w:cs="Arial Unicode MS" w:hint="default"/>
+          <w:sz w:val="21"/>
+          <w:szCs w:val="21"/>
+          <w:rtl/>
+        </w:rPr>
+      </w:pPr>
+      <w:r>
+        <w:rPr>
+          <w:rFonts w:ascii="Helvetica Neue" w:hAnsi="Helvetica Neue"/>
+          <w:sz w:val="21"/>
+          <w:szCs w:val="21"/>
+          <w:lang w:val="en-US"/>
+        </w:rPr>
+        <w:t>Cabinets Styles</w:t>
+      </w:r>
+    </w:p>
+    <w:p>
+      <w:pPr>
+        <w:pStyle w:val="Body"/>
+        <w:numPr>
+          <w:ilvl w:val="1"/>
+          <w:numId w:val="2"/>
+        </w:numPr>
+        <w:rPr>
+          <w:rFonts w:cs="Arial Unicode MS" w:hint="default"/>
+          <w:sz w:val="21"/>
+          <w:szCs w:val="21"/>
+          <w:rtl/>
+        </w:rPr>
+      </w:pPr>
+      <w:r>
+        <w:rPr>
+          <w:rFonts w:ascii="Helvetica Neue" w:hAnsi="Helvetica Neue"/>
+          <w:sz w:val="21"/>
+          <w:szCs w:val="21"/>
+          <w:lang w:val="en-US"/>
+        </w:rPr>
+        <w:t>Knobs/Handles Styles</w:t>
+      </w:r>
+    </w:p>
+    <w:p>
+      <w:pPr>
+        <w:pStyle w:val="Body"/>
+        <w:numPr>
+          <w:ilvl w:val="0"/>
+          <w:numId w:val="2"/>
+        </w:numPr>
+        <w:rPr>
+          <w:rFonts w:cs="Arial Unicode MS" w:hint="default"/>
+          <w:sz w:val="21"/>
+          <w:szCs w:val="21"/>
+          <w:rtl/>
+        </w:rPr>
+      </w:pPr>
+      <w:r>
+        <w:rPr>
+          <w:rFonts w:ascii="Helvetica Neue" w:hAnsi="Helvetica Neue"/>
+          <w:sz w:val="21"/>
+          <w:szCs w:val="21"/>
+          <w:lang w:val="en-US"/>
+        </w:rPr>
+        <w:t>Countertops</w:t>
+      </w:r>
+    </w:p>
+    <w:p>
+      <w:pPr>
+        <w:pStyle w:val="Body"/>
+        <w:numPr>
+          <w:ilvl w:val="1"/>
+          <w:numId w:val="2"/>
+        </w:numPr>
+        <w:rPr>
+          <w:rFonts w:cs="Arial Unicode MS" w:hint="default"/>
+          <w:sz w:val="21"/>
+          <w:szCs w:val="21"/>
+          <w:rtl/>
+        </w:rPr>
+      </w:pPr>
+      <w:r>
+        <w:rPr>
+          <w:rFonts w:ascii="Helvetica Neue" w:hAnsi="Helvetica Neue"/>
+          <w:sz w:val="21"/>
+          <w:szCs w:val="21"/>
+          <w:lang w:val="en-US"/>
+        </w:rPr>
+        <w:t>Countertops locations</w:t>
+      </w:r>
+    </w:p>
+    <w:p>
+      <w:pPr>
+        <w:pStyle w:val="Body"/>
+        <w:numPr>
+          <w:ilvl w:val="1"/>
+          <w:numId w:val="2"/>
+        </w:numPr>
+        <w:rPr>
+          <w:rFonts w:cs="Arial Unicode MS" w:hint="default"/>
+          <w:sz w:val="21"/>
+          <w:szCs w:val="21"/>
+          <w:rtl/>
+        </w:rPr>
+      </w:pPr>
+      <w:r>
+        <w:rPr>
+          <w:rFonts w:ascii="Helvetica Neue" w:hAnsi="Helvetica Neue"/>
+          <w:sz w:val="21"/>
+          <w:szCs w:val="21"/>
+          <w:lang w:val="en-US"/>
+        </w:rPr>
+        <w:t>Countertops Type (for example marble, stainless steel)</w:t>
+      </w:r>
+    </w:p>
+    <w:p>
+      <w:pPr>
+        <w:pStyle w:val="Body"/>
+        <w:numPr>
+          <w:ilvl w:val="1"/>
+          <w:numId w:val="2"/>
+        </w:numPr>
+        <w:rPr>
+          <w:rFonts w:cs="Arial Unicode MS" w:hint="default"/>
+          <w:sz w:val="21"/>
+          <w:szCs w:val="21"/>
+          <w:rtl/>
+        </w:rPr>
+      </w:pPr>
+      <w:r>
+        <w:rPr>
+          <w:rFonts w:ascii="Helvetica Neue" w:hAnsi="Helvetica Neue"/>
+          <w:sz w:val="21"/>
+          <w:szCs w:val="21"/>
+          <w:lang w:val="en-US"/>
+        </w:rPr>
+        <w:t>Countertops Styles</w:t>
+      </w:r>
+    </w:p>
+    <w:p>
+      <w:pPr>
+        <w:pStyle w:val="Body"/>
+        <w:numPr>
+          <w:ilvl w:val="0"/>
+          <w:numId w:val="2"/>
+        </w:numPr>
+        <w:rPr>
+          <w:rFonts w:cs="Arial Unicode MS" w:hint="default"/>
+          <w:sz w:val="21"/>
+          <w:szCs w:val="21"/>
+          <w:rtl/>
+        </w:rPr>
+      </w:pPr>
+      <w:r>
+        <w:rPr>
+          <w:rFonts w:ascii="Helvetica Neue" w:hAnsi="Helvetica Neue"/>
+          <w:sz w:val="21"/>
+          <w:szCs w:val="21"/>
+          <w:lang w:val="en-US"/>
+        </w:rPr>
+        <w:t>Kitchen Island</w:t>
+      </w:r>
+    </w:p>
+    <w:p>
+      <w:pPr>
+        <w:pStyle w:val="Body"/>
+        <w:numPr>
+          <w:ilvl w:val="1"/>
+          <w:numId w:val="2"/>
+        </w:numPr>
+        <w:rPr>
+          <w:rFonts w:cs="Arial Unicode MS" w:hint="default"/>
+          <w:sz w:val="21"/>
+          <w:szCs w:val="21"/>
+          <w:rtl/>
+        </w:rPr>
+      </w:pPr>
+      <w:r>
+        <w:rPr>
+          <w:rFonts w:ascii="Helvetica Neue" w:hAnsi="Helvetica Neue"/>
+          <w:sz w:val="21"/>
+          <w:szCs w:val="21"/>
+          <w:lang w:val="en-US"/>
+        </w:rPr>
+        <w:t>Yes/No</w:t>
+      </w:r>
+    </w:p>
+    <w:p>
+      <w:pPr>
+        <w:pStyle w:val="Body"/>
+        <w:numPr>
+          <w:ilvl w:val="1"/>
+          <w:numId w:val="2"/>
+        </w:numPr>
+        <w:rPr>
+          <w:rFonts w:cs="Arial Unicode MS" w:hint="default"/>
+          <w:sz w:val="21"/>
+          <w:szCs w:val="21"/>
+          <w:rtl/>
+        </w:rPr>
+      </w:pPr>
+      <w:r>
+        <w:rPr>
+          <w:rFonts w:ascii="Helvetica Neue" w:hAnsi="Helvetica Neue"/>
+          <w:sz w:val="21"/>
+          <w:szCs w:val="21"/>
+          <w:lang w:val="en-US"/>
+        </w:rPr>
+        <w:t>Island Size</w:t>
+      </w:r>
+    </w:p>
+    <w:p>
+      <w:pPr>
+        <w:pStyle w:val="Body"/>
+        <w:numPr>
+          <w:ilvl w:val="1"/>
+          <w:numId w:val="2"/>
+        </w:numPr>
+        <w:rPr>
+          <w:rFonts w:cs="Arial Unicode MS" w:hint="default"/>
+          <w:sz w:val="21"/>
+          <w:szCs w:val="21"/>
+          <w:rtl/>
+        </w:rPr>
+      </w:pPr>
+      <w:r>
+        <w:rPr>
+          <w:rFonts w:ascii="Helvetica Neue" w:hAnsi="Helvetica Neue"/>
+          <w:sz w:val="21"/>
+          <w:szCs w:val="21"/>
+          <w:lang w:val="en-US"/>
+        </w:rPr>
+        <w:t>Island Location</w:t>
+      </w:r>
+    </w:p>
+    <w:p>
+      <w:pPr>
+        <w:pStyle w:val="Body"/>
+        <w:numPr>
+          <w:ilvl w:val="1"/>
+          <w:numId w:val="2"/>
+        </w:numPr>
+        <w:rPr>
+          <w:rFonts w:cs="Arial Unicode MS" w:hint="default"/>
+          <w:sz w:val="21"/>
+          <w:szCs w:val="21"/>
+          <w:rtl/>
+        </w:rPr>
+      </w:pPr>
+      <w:r>
+        <w:rPr>
+          <w:rFonts w:ascii="Helvetica Neue" w:hAnsi="Helvetica Neue"/>
+          <w:sz w:val="21"/>
+          <w:szCs w:val="21"/>
+          <w:lang w:val="en-US"/>
+        </w:rPr>
+        <w:t>Island Faucet - Yes/No</w:t>
+      </w:r>
+    </w:p>
+    <w:p>
+      <w:pPr>
+        <w:pStyle w:val="Body"/>
+        <w:numPr>
+          <w:ilvl w:val="2"/>
+          <w:numId w:val="2"/>
+        </w:numPr>
+        <w:rPr>
+          <w:rFonts w:cs="Arial Unicode MS" w:hint="default"/>
+          <w:sz w:val="21"/>
+          <w:szCs w:val="21"/>
+          <w:rtl/>
+        </w:rPr>
+      </w:pPr>
+      <w:r>
+        <w:rPr>
+          <w:rFonts w:ascii="Helvetica Neue" w:hAnsi="Helvetica Neue"/>
+          <w:sz w:val="21"/>
+          <w:szCs w:val="21"/>
           <w:lang w:val="en-US"/>
         </w:rPr>
         <w:t>Faucet Style</w:t>
@@ -2153,80 +3079,192 @@
       <w:pPr>
         <w:pStyle w:val="Body"/>
         <w:numPr>
+          <w:ilvl w:val="1"/>
+          <w:numId w:val="2"/>
+        </w:numPr>
+        <w:rPr>
+          <w:rFonts w:cs="Arial Unicode MS" w:hint="default"/>
+          <w:sz w:val="21"/>
+          <w:szCs w:val="21"/>
+          <w:rtl/>
+        </w:rPr>
+      </w:pPr>
+      <w:r>
+        <w:rPr>
+          <w:rFonts w:ascii="Helvetica Neue" w:hAnsi="Helvetica Neue"/>
+          <w:sz w:val="21"/>
+          <w:szCs w:val="21"/>
+          <w:lang w:val="en-US"/>
+        </w:rPr>
+        <w:t>Island Cabinets</w:t>
+      </w:r>
+    </w:p>
+    <w:p>
+      <w:pPr>
+        <w:pStyle w:val="Body"/>
+        <w:numPr>
+          <w:ilvl w:val="2"/>
+          <w:numId w:val="2"/>
+        </w:numPr>
+        <w:rPr>
+          <w:rFonts w:cs="Arial Unicode MS" w:hint="default"/>
+          <w:sz w:val="21"/>
+          <w:szCs w:val="21"/>
+          <w:rtl/>
+        </w:rPr>
+      </w:pPr>
+      <w:r>
+        <w:rPr>
+          <w:rFonts w:ascii="Helvetica Neue" w:hAnsi="Helvetica Neue"/>
+          <w:sz w:val="21"/>
+          <w:szCs w:val="21"/>
+          <w:lang w:val="en-US"/>
+        </w:rPr>
+        <w:t>Number of Cabinets</w:t>
+      </w:r>
+    </w:p>
+    <w:p>
+      <w:pPr>
+        <w:pStyle w:val="Body"/>
+        <w:numPr>
+          <w:ilvl w:val="2"/>
+          <w:numId w:val="2"/>
+        </w:numPr>
+        <w:rPr>
+          <w:rFonts w:cs="Arial Unicode MS" w:hint="default"/>
+          <w:sz w:val="21"/>
+          <w:szCs w:val="21"/>
+          <w:rtl/>
+        </w:rPr>
+      </w:pPr>
+      <w:r>
+        <w:rPr>
+          <w:rFonts w:ascii="Helvetica Neue" w:hAnsi="Helvetica Neue"/>
+          <w:sz w:val="21"/>
+          <w:szCs w:val="21"/>
+          <w:lang w:val="en-US"/>
+        </w:rPr>
+        <w:t>Cabinets Locations</w:t>
+      </w:r>
+    </w:p>
+    <w:p>
+      <w:pPr>
+        <w:pStyle w:val="Body"/>
+        <w:numPr>
+          <w:ilvl w:val="2"/>
+          <w:numId w:val="2"/>
+        </w:numPr>
+        <w:rPr>
+          <w:rFonts w:cs="Arial Unicode MS" w:hint="default"/>
+          <w:sz w:val="21"/>
+          <w:szCs w:val="21"/>
+          <w:rtl/>
+        </w:rPr>
+      </w:pPr>
+      <w:r>
+        <w:rPr>
+          <w:rFonts w:ascii="Helvetica Neue" w:hAnsi="Helvetica Neue"/>
+          <w:sz w:val="21"/>
+          <w:szCs w:val="21"/>
+          <w:lang w:val="en-US"/>
+        </w:rPr>
+        <w:t>Cabinets Styles</w:t>
+      </w:r>
+    </w:p>
+    <w:p>
+      <w:pPr>
+        <w:pStyle w:val="Body"/>
+        <w:numPr>
           <w:ilvl w:val="0"/>
           <w:numId w:val="2"/>
         </w:numPr>
         <w:rPr>
           <w:rFonts w:cs="Arial Unicode MS" w:hint="default"/>
-          <w:rtl/>
-        </w:rPr>
-      </w:pPr>
-      <w:r>
-        <w:rPr>
-          <w:rFonts w:ascii="Helvetica Neue" w:hAnsi="Helvetica Neue"/>
-          <w:lang w:val="en-US"/>
-        </w:rPr>
-        <w:t>Cabinets</w:t>
-      </w:r>
-    </w:p>
-    <w:p>
-      <w:pPr>
-        <w:pStyle w:val="Body"/>
-        <w:numPr>
-          <w:ilvl w:val="1"/>
-          <w:numId w:val="2"/>
-        </w:numPr>
-        <w:rPr>
-          <w:rFonts w:cs="Arial Unicode MS" w:hint="default"/>
-          <w:rtl/>
-        </w:rPr>
-      </w:pPr>
-      <w:r>
-        <w:rPr>
-          <w:rFonts w:ascii="Helvetica Neue" w:hAnsi="Helvetica Neue"/>
-          <w:lang w:val="en-US"/>
-        </w:rPr>
-        <w:t>Number of Cabinets</w:t>
-      </w:r>
-    </w:p>
-    <w:p>
-      <w:pPr>
-        <w:pStyle w:val="Body"/>
-        <w:numPr>
-          <w:ilvl w:val="1"/>
-          <w:numId w:val="2"/>
-        </w:numPr>
-        <w:rPr>
-          <w:rFonts w:cs="Arial Unicode MS" w:hint="default"/>
-          <w:rtl/>
-        </w:rPr>
-      </w:pPr>
-      <w:r>
-        <w:rPr>
-          <w:rFonts w:ascii="Helvetica Neue" w:hAnsi="Helvetica Neue"/>
-          <w:lang w:val="en-US"/>
-        </w:rPr>
-        <w:t>Cabinets Locations</w:t>
-      </w:r>
-    </w:p>
-    <w:p>
-      <w:pPr>
-        <w:pStyle w:val="Body"/>
-        <w:numPr>
-          <w:ilvl w:val="1"/>
-          <w:numId w:val="2"/>
-        </w:numPr>
-        <w:rPr>
-          <w:rFonts w:cs="Arial Unicode MS" w:hint="default"/>
-          <w:rtl/>
-        </w:rPr>
-      </w:pPr>
-      <w:r>
-        <w:rPr>
-          <w:rFonts w:ascii="Helvetica Neue" w:hAnsi="Helvetica Neue"/>
-          <w:lang w:val="en-US"/>
-        </w:rPr>
-        <w:t>Cabinets Styles</w:t>
+          <w:sz w:val="21"/>
+          <w:szCs w:val="21"/>
+          <w:rtl/>
+        </w:rPr>
+      </w:pPr>
+      <w:r>
+        <w:rPr>
+          <w:rFonts w:ascii="Helvetica Neue" w:hAnsi="Helvetica Neue"/>
+          <w:sz w:val="21"/>
+          <w:szCs w:val="21"/>
+          <w:lang w:val="en-US"/>
+        </w:rPr>
+        <w:t>Stove</w:t>
+      </w:r>
+    </w:p>
+    <w:p>
+      <w:pPr>
+        <w:pStyle w:val="Body"/>
+        <w:numPr>
+          <w:ilvl w:val="1"/>
+          <w:numId w:val="2"/>
+        </w:numPr>
+        <w:rPr>
+          <w:rFonts w:cs="Arial Unicode MS" w:hint="default"/>
+          <w:sz w:val="21"/>
+          <w:szCs w:val="21"/>
+          <w:rtl/>
+        </w:rPr>
+      </w:pPr>
+      <w:r>
+        <w:rPr>
+          <w:rFonts w:ascii="Helvetica Neue" w:hAnsi="Helvetica Neue"/>
+          <w:sz w:val="21"/>
+          <w:szCs w:val="21"/>
+          <w:lang w:val="en-US"/>
+        </w:rPr>
+        <w:t>Stove Location</w:t>
+      </w:r>
+    </w:p>
+    <w:p>
+      <w:pPr>
+        <w:pStyle w:val="Body"/>
+        <w:numPr>
+          <w:ilvl w:val="1"/>
+          <w:numId w:val="2"/>
+        </w:numPr>
+        <w:rPr>
+          <w:rFonts w:cs="Arial Unicode MS" w:hint="default"/>
+          <w:sz w:val="21"/>
+          <w:szCs w:val="21"/>
+          <w:rtl/>
+        </w:rPr>
+      </w:pPr>
+      <w:r>
+        <w:rPr>
+          <w:rFonts w:ascii="Helvetica Neue" w:hAnsi="Helvetica Neue"/>
+          <w:sz w:val="21"/>
+          <w:szCs w:val="21"/>
+          <w:lang w:val="en-US"/>
+        </w:rPr>
+        <w:t>Stove Type (for example electric, gas)</w:t>
+      </w:r>
+    </w:p>
+    <w:p>
+      <w:pPr>
+        <w:pStyle w:val="Body"/>
+        <w:numPr>
+          <w:ilvl w:val="1"/>
+          <w:numId w:val="2"/>
+        </w:numPr>
+        <w:rPr>
+          <w:rFonts w:cs="Arial Unicode MS" w:hint="default"/>
+          <w:sz w:val="21"/>
+          <w:szCs w:val="21"/>
+          <w:rtl/>
+        </w:rPr>
+      </w:pPr>
+      <w:r>
+        <w:rPr>
+          <w:rFonts w:ascii="Helvetica Neue" w:hAnsi="Helvetica Neue"/>
+          <w:sz w:val="21"/>
+          <w:szCs w:val="21"/>
+          <w:lang w:val="en-US"/>
+        </w:rPr>
+        <w:t>Stove Style</w:t>
       </w:r>
     </w:p>
     <w:p>
@@ -2238,32 +3276,40 @@
         </w:numPr>
         <w:rPr>
           <w:rFonts w:cs="Arial Unicode MS" w:hint="default"/>
-          <w:rtl/>
-        </w:rPr>
-      </w:pPr>
-      <w:r>
-        <w:rPr>
-          <w:rFonts w:ascii="Helvetica Neue" w:hAnsi="Helvetica Neue"/>
-          <w:lang w:val="en-US"/>
-        </w:rPr>
-        <w:t>Kitchen Island</w:t>
-      </w:r>
-    </w:p>
-    <w:p>
-      <w:pPr>
-        <w:pStyle w:val="Body"/>
-        <w:numPr>
-          <w:ilvl w:val="1"/>
-          <w:numId w:val="2"/>
-        </w:numPr>
-        <w:rPr>
-          <w:rFonts w:cs="Arial Unicode MS" w:hint="default"/>
-          <w:rtl/>
-        </w:rPr>
-      </w:pPr>
-      <w:r>
-        <w:rPr>
-          <w:rFonts w:ascii="Helvetica Neue" w:hAnsi="Helvetica Neue"/>
+          <w:sz w:val="21"/>
+          <w:szCs w:val="21"/>
+          <w:rtl/>
+        </w:rPr>
+      </w:pPr>
+      <w:r>
+        <w:rPr>
+          <w:rFonts w:ascii="Helvetica Neue" w:hAnsi="Helvetica Neue"/>
+          <w:sz w:val="21"/>
+          <w:szCs w:val="21"/>
+          <w:lang w:val="en-US"/>
+        </w:rPr>
+        <w:t>Stove Ventilation</w:t>
+      </w:r>
+    </w:p>
+    <w:p>
+      <w:pPr>
+        <w:pStyle w:val="Body"/>
+        <w:numPr>
+          <w:ilvl w:val="1"/>
+          <w:numId w:val="2"/>
+        </w:numPr>
+        <w:rPr>
+          <w:rFonts w:cs="Arial Unicode MS" w:hint="default"/>
+          <w:sz w:val="21"/>
+          <w:szCs w:val="21"/>
+          <w:rtl/>
+        </w:rPr>
+      </w:pPr>
+      <w:r>
+        <w:rPr>
+          <w:rFonts w:ascii="Helvetica Neue" w:hAnsi="Helvetica Neue"/>
+          <w:sz w:val="21"/>
+          <w:szCs w:val="21"/>
           <w:lang w:val="en-US"/>
         </w:rPr>
         <w:t>Yes/No</w:t>
@@ -2278,135 +3324,19 @@
         </w:numPr>
         <w:rPr>
           <w:rFonts w:cs="Arial Unicode MS" w:hint="default"/>
-          <w:rtl/>
-        </w:rPr>
-      </w:pPr>
-      <w:r>
-        <w:rPr>
-          <w:rFonts w:ascii="Helvetica Neue" w:hAnsi="Helvetica Neue"/>
-          <w:lang w:val="en-US"/>
-        </w:rPr>
-        <w:t>Island Size</w:t>
-      </w:r>
-    </w:p>
-    <w:p>
-      <w:pPr>
-        <w:pStyle w:val="Body"/>
-        <w:numPr>
-          <w:ilvl w:val="1"/>
-          <w:numId w:val="2"/>
-        </w:numPr>
-        <w:rPr>
-          <w:rFonts w:cs="Arial Unicode MS" w:hint="default"/>
-          <w:rtl/>
-        </w:rPr>
-      </w:pPr>
-      <w:r>
-        <w:rPr>
-          <w:rFonts w:ascii="Helvetica Neue" w:hAnsi="Helvetica Neue"/>
-          <w:lang w:val="en-US"/>
-        </w:rPr>
-        <w:t>Island Location</w:t>
-      </w:r>
-    </w:p>
-    <w:p>
-      <w:pPr>
-        <w:pStyle w:val="Body"/>
-        <w:numPr>
-          <w:ilvl w:val="1"/>
-          <w:numId w:val="2"/>
-        </w:numPr>
-        <w:rPr>
-          <w:rFonts w:cs="Arial Unicode MS" w:hint="default"/>
-          <w:rtl/>
-        </w:rPr>
-      </w:pPr>
-      <w:r>
-        <w:rPr>
-          <w:rFonts w:ascii="Helvetica Neue" w:hAnsi="Helvetica Neue"/>
-          <w:lang w:val="en-US"/>
-        </w:rPr>
-        <w:t>Island Faucet - Yes/No</w:t>
-      </w:r>
-    </w:p>
-    <w:p>
-      <w:pPr>
-        <w:pStyle w:val="Body"/>
-        <w:numPr>
-          <w:ilvl w:val="2"/>
-          <w:numId w:val="2"/>
-        </w:numPr>
-        <w:rPr>
-          <w:rFonts w:cs="Arial Unicode MS" w:hint="default"/>
-          <w:rtl/>
-        </w:rPr>
-      </w:pPr>
-      <w:r>
-        <w:rPr>
-          <w:rFonts w:ascii="Helvetica Neue" w:hAnsi="Helvetica Neue"/>
-          <w:lang w:val="en-US"/>
-        </w:rPr>
-        <w:t>Faucet Style</w:t>
-      </w:r>
-    </w:p>
-    <w:p>
-      <w:pPr>
-        <w:pStyle w:val="Body"/>
-        <w:numPr>
-          <w:ilvl w:val="1"/>
-          <w:numId w:val="2"/>
-        </w:numPr>
-        <w:rPr>
-          <w:rFonts w:cs="Arial Unicode MS" w:hint="default"/>
-          <w:rtl/>
-        </w:rPr>
-      </w:pPr>
-      <w:r>
-        <w:rPr>
-          <w:rFonts w:ascii="Helvetica Neue" w:hAnsi="Helvetica Neue"/>
-          <w:lang w:val="en-US"/>
-        </w:rPr>
-        <w:t>Island Cabinets</w:t>
-      </w:r>
-    </w:p>
-    <w:p>
-      <w:pPr>
-        <w:pStyle w:val="Body"/>
-        <w:numPr>
-          <w:ilvl w:val="2"/>
-          <w:numId w:val="2"/>
-        </w:numPr>
-        <w:rPr>
-          <w:rFonts w:cs="Arial Unicode MS" w:hint="default"/>
-          <w:rtl/>
-        </w:rPr>
-      </w:pPr>
-      <w:r>
-        <w:rPr>
-          <w:rFonts w:ascii="Helvetica Neue" w:hAnsi="Helvetica Neue"/>
-          <w:lang w:val="en-US"/>
-        </w:rPr>
-        <w:t>Number of Cabinets</w:t>
-      </w:r>
-    </w:p>
-    <w:p>
-      <w:pPr>
-        <w:pStyle w:val="Body"/>
-        <w:numPr>
-          <w:ilvl w:val="2"/>
-          <w:numId w:val="2"/>
-        </w:numPr>
-        <w:rPr>
-          <w:rFonts w:cs="Arial Unicode MS" w:hint="default"/>
-          <w:rtl/>
-        </w:rPr>
-      </w:pPr>
-      <w:r>
-        <w:rPr>
-          <w:rFonts w:ascii="Helvetica Neue" w:hAnsi="Helvetica Neue"/>
-          <w:lang w:val="en-US"/>
-        </w:rPr>
-        <w:t>Cabinets Styles</w:t>
+          <w:sz w:val="21"/>
+          <w:szCs w:val="21"/>
+          <w:rtl/>
+        </w:rPr>
+      </w:pPr>
+      <w:r>
+        <w:rPr>
+          <w:rFonts w:ascii="Helvetica Neue" w:hAnsi="Helvetica Neue"/>
+          <w:sz w:val="21"/>
+          <w:szCs w:val="21"/>
+          <w:lang w:val="en-US"/>
+        </w:rPr>
+        <w:t>Stove Ventilation Style</w:t>
       </w:r>
     </w:p>
     <w:p>
@@ -2418,152 +3348,16 @@
         </w:numPr>
         <w:rPr>
           <w:rFonts w:cs="Arial Unicode MS" w:hint="default"/>
-          <w:rtl/>
-        </w:rPr>
-      </w:pPr>
-      <w:r>
-        <w:rPr>
-          <w:rFonts w:ascii="Helvetica Neue" w:hAnsi="Helvetica Neue"/>
-          <w:lang w:val="en-US"/>
-        </w:rPr>
-        <w:t>Stove</w:t>
-      </w:r>
-    </w:p>
-    <w:p>
-      <w:pPr>
-        <w:pStyle w:val="Body"/>
-        <w:numPr>
-          <w:ilvl w:val="1"/>
-          <w:numId w:val="2"/>
-        </w:numPr>
-        <w:rPr>
-          <w:rFonts w:cs="Arial Unicode MS" w:hint="default"/>
-          <w:rtl/>
-        </w:rPr>
-      </w:pPr>
-      <w:r>
-        <w:rPr>
-          <w:rFonts w:ascii="Helvetica Neue" w:hAnsi="Helvetica Neue"/>
-          <w:lang w:val="en-US"/>
-        </w:rPr>
-        <w:t>Stove Location</w:t>
-      </w:r>
-    </w:p>
-    <w:p>
-      <w:pPr>
-        <w:pStyle w:val="Body"/>
-        <w:numPr>
-          <w:ilvl w:val="1"/>
-          <w:numId w:val="2"/>
-        </w:numPr>
-        <w:rPr>
-          <w:rFonts w:cs="Arial Unicode MS" w:hint="default"/>
-          <w:rtl/>
-        </w:rPr>
-      </w:pPr>
-      <w:r>
-        <w:rPr>
-          <w:rFonts w:ascii="Helvetica Neue" w:hAnsi="Helvetica Neue"/>
-          <w:lang w:val="en-US"/>
-        </w:rPr>
-        <w:t>Stove Type (for example electric, gas)</w:t>
-      </w:r>
-    </w:p>
-    <w:p>
-      <w:pPr>
-        <w:pStyle w:val="Body"/>
-        <w:numPr>
-          <w:ilvl w:val="1"/>
-          <w:numId w:val="2"/>
-        </w:numPr>
-        <w:rPr>
-          <w:rFonts w:cs="Arial Unicode MS" w:hint="default"/>
-          <w:rtl/>
-        </w:rPr>
-      </w:pPr>
-      <w:r>
-        <w:rPr>
-          <w:rFonts w:ascii="Helvetica Neue" w:hAnsi="Helvetica Neue"/>
-          <w:lang w:val="en-US"/>
-        </w:rPr>
-        <w:t>Stove Style</w:t>
-      </w:r>
-    </w:p>
-    <w:p>
-      <w:pPr>
-        <w:pStyle w:val="Body"/>
-        <w:numPr>
-          <w:ilvl w:val="0"/>
-          <w:numId w:val="2"/>
-        </w:numPr>
-        <w:rPr>
-          <w:rFonts w:cs="Arial Unicode MS" w:hint="default"/>
-          <w:rtl/>
-        </w:rPr>
-      </w:pPr>
-      <w:r>
-        <w:rPr>
-          <w:rFonts w:ascii="Helvetica Neue" w:hAnsi="Helvetica Neue"/>
-          <w:lang w:val="en-US"/>
-        </w:rPr>
-        <w:t>Stove Ventilation</w:t>
-      </w:r>
-    </w:p>
-    <w:p>
-      <w:pPr>
-        <w:pStyle w:val="Body"/>
-        <w:numPr>
-          <w:ilvl w:val="1"/>
-          <w:numId w:val="2"/>
-        </w:numPr>
-        <w:rPr>
-          <w:rFonts w:cs="Arial Unicode MS" w:hint="default"/>
-          <w:rtl/>
-        </w:rPr>
-      </w:pPr>
-      <w:r>
-        <w:rPr>
-          <w:rFonts w:ascii="Helvetica Neue" w:hAnsi="Helvetica Neue"/>
-          <w:lang w:val="en-US"/>
-        </w:rPr>
-        <w:t>Yes/No</w:t>
-      </w:r>
-    </w:p>
-    <w:p>
-      <w:pPr>
-        <w:pStyle w:val="Body"/>
-        <w:numPr>
-          <w:ilvl w:val="1"/>
-          <w:numId w:val="2"/>
-        </w:numPr>
-        <w:rPr>
-          <w:rFonts w:cs="Arial Unicode MS" w:hint="default"/>
-          <w:rtl/>
-        </w:rPr>
-      </w:pPr>
-      <w:r>
-        <w:rPr>
-          <w:rFonts w:ascii="Helvetica Neue" w:hAnsi="Helvetica Neue"/>
-          <w:lang w:val="en-US"/>
-        </w:rPr>
-        <w:t>Stove Ventilation Style</w:t>
-      </w:r>
-    </w:p>
-    <w:p>
-      <w:pPr>
-        <w:pStyle w:val="Body"/>
-        <w:numPr>
-          <w:ilvl w:val="0"/>
-          <w:numId w:val="2"/>
-        </w:numPr>
-        <w:rPr>
-          <w:rFonts w:cs="Arial Unicode MS" w:hint="default"/>
-          <w:rtl/>
-        </w:rPr>
-      </w:pPr>
-      <w:r>
-        <w:rPr>
-          <w:rFonts w:ascii="Helvetica Neue" w:hAnsi="Helvetica Neue"/>
+          <w:sz w:val="21"/>
+          <w:szCs w:val="21"/>
+          <w:rtl/>
+        </w:rPr>
+      </w:pPr>
+      <w:r>
+        <w:rPr>
+          <w:rFonts w:ascii="Helvetica Neue" w:hAnsi="Helvetica Neue"/>
+          <w:sz w:val="21"/>
+          <w:szCs w:val="21"/>
           <w:lang w:val="en-US"/>
         </w:rPr>
         <w:t>Oven</w:t>
@@ -2578,12 +3372,16 @@
         </w:numPr>
         <w:rPr>
           <w:rFonts w:cs="Arial Unicode MS" w:hint="default"/>
-          <w:rtl/>
-        </w:rPr>
-      </w:pPr>
-      <w:r>
-        <w:rPr>
-          <w:rFonts w:ascii="Helvetica Neue" w:hAnsi="Helvetica Neue"/>
+          <w:sz w:val="21"/>
+          <w:szCs w:val="21"/>
+          <w:rtl/>
+        </w:rPr>
+      </w:pPr>
+      <w:r>
+        <w:rPr>
+          <w:rFonts w:ascii="Helvetica Neue" w:hAnsi="Helvetica Neue"/>
+          <w:sz w:val="21"/>
+          <w:szCs w:val="21"/>
           <w:lang w:val="en-US"/>
         </w:rPr>
         <w:t>Oven Location</w:t>
@@ -2598,12 +3396,16 @@
         </w:numPr>
         <w:rPr>
           <w:rFonts w:cs="Arial Unicode MS" w:hint="default"/>
-          <w:rtl/>
-        </w:rPr>
-      </w:pPr>
-      <w:r>
-        <w:rPr>
-          <w:rFonts w:ascii="Helvetica Neue" w:hAnsi="Helvetica Neue"/>
+          <w:sz w:val="21"/>
+          <w:szCs w:val="21"/>
+          <w:rtl/>
+        </w:rPr>
+      </w:pPr>
+      <w:r>
+        <w:rPr>
+          <w:rFonts w:ascii="Helvetica Neue" w:hAnsi="Helvetica Neue"/>
+          <w:sz w:val="21"/>
+          <w:szCs w:val="21"/>
           <w:lang w:val="en-US"/>
         </w:rPr>
         <w:t>Oven Style</w:t>
@@ -2675,11 +3477,17 @@
 <file path=word/numbering.xml><?xml version="1.0" encoding="utf-8"?>
 <w:numbering xmlns:wpc="http://schemas.microsoft.com/office/word/2010/wordprocessingCanvas" xmlns:mo="http://schemas.microsoft.com/office/mac/office/2008/main" xmlns:mc="http://schemas.openxmlformats.org/markup-compatibility/2006" xmlns:mv="urn:schemas-microsoft-com:mac:vml" xmlns:o="urn:schemas-microsoft-com:office:office" xmlns:r="http://schemas.openxmlformats.org/officeDocument/2006/relationships" xmlns:m="http://schemas.openxmlformats.org/officeDocument/2006/math" xmlns:v="urn:schemas-microsoft-com:vml" xmlns:wp14="http://schemas.microsoft.com/office/word/2010/wordprocessingDrawing" xmlns:wp="http://schemas.openxmlformats.org/drawingml/2006/wordprocessingDrawing" xmlns:w10="urn:schemas-microsoft-com:office:word" xmlns:w="http://schemas.openxmlformats.org/wordprocessingml/2006/main" xmlns:w14="http://schemas.microsoft.com/office/word/2010/wordml" xmlns:w15="http://schemas.microsoft.com/office/word/2012/wordml" xmlns:wpg="http://schemas.microsoft.com/office/word/2010/wordprocessingGroup" xmlns:wpi="http://schemas.microsoft.com/office/word/2010/wordprocessingInk" xmlns:wne="http://schemas.microsoft.com/office/word/2006/wordml" xmlns:wps="http://schemas.microsoft.com/office/word/2010/wordprocessingShape" mc:Ignorable="w14 w15 wp14">
   <w:abstractNum w:abstractNumId="0">
-    <w:nsid w:val="3EAD2862"/>
+    <w:nsid w:val="005030BF"/>
     <w:multiLevelType w:val="hybridMultilevel"/>
-    <w:tmpl w:val="C41C1C82"/>
+    <w:tmpl w:val="D5247E22"/>
+    <w:numStyleLink w:val="Lettered"/>
+  </w:abstractNum>
+  <w:abstractNum w:abstractNumId="1">
+    <w:nsid w:val="42557771"/>
+    <w:multiLevelType w:val="hybridMultilevel"/>
+    <w:tmpl w:val="D5247E22"/>
     <w:styleLink w:val="Lettered"/>
-    <w:lvl w:ilvl="0" w:tplc="1724224E">
+    <w:lvl w:ilvl="0" w:tplc="66621EF2">
       <w:start w:val="1"/>
       <w:numFmt w:val="decimal"/>
       <w:lvlText w:val="%1)"/>
@@ -2704,7 +3512,7 @@
         <w:vertAlign w:val="baseline"/>
       </w:rPr>
     </w:lvl>
-    <w:lvl w:ilvl="1" w:tplc="70C226F0">
+    <w:lvl w:ilvl="1" w:tplc="99B8922A">
       <w:start w:val="1"/>
       <w:numFmt w:val="decimal"/>
       <w:lvlText w:val="%2)"/>
@@ -2729,7 +3537,7 @@
         <w:vertAlign w:val="baseline"/>
       </w:rPr>
     </w:lvl>
-    <w:lvl w:ilvl="2" w:tplc="1B0AD888">
+    <w:lvl w:ilvl="2" w:tplc="BA4805AE">
       <w:start w:val="1"/>
       <w:numFmt w:val="decimal"/>
       <w:lvlText w:val="%3)"/>
@@ -2754,7 +3562,7 @@
         <w:vertAlign w:val="baseline"/>
       </w:rPr>
     </w:lvl>
-    <w:lvl w:ilvl="3" w:tplc="6854C1CC">
+    <w:lvl w:ilvl="3" w:tplc="58B8EF4A">
       <w:start w:val="1"/>
       <w:numFmt w:val="decimal"/>
       <w:lvlText w:val="%4)"/>
@@ -2779,7 +3587,7 @@
         <w:vertAlign w:val="baseline"/>
       </w:rPr>
     </w:lvl>
-    <w:lvl w:ilvl="4" w:tplc="4F2CE4AC">
+    <w:lvl w:ilvl="4" w:tplc="7BA27B7C">
       <w:start w:val="1"/>
       <w:numFmt w:val="decimal"/>
       <w:lvlText w:val="%5)"/>
@@ -2804,7 +3612,7 @@
         <w:vertAlign w:val="baseline"/>
       </w:rPr>
     </w:lvl>
-    <w:lvl w:ilvl="5" w:tplc="5C72DA5E">
+    <w:lvl w:ilvl="5" w:tplc="E74E333E">
       <w:start w:val="1"/>
       <w:numFmt w:val="decimal"/>
       <w:lvlText w:val="%6)"/>
@@ -2829,7 +3637,7 @@
         <w:vertAlign w:val="baseline"/>
       </w:rPr>
     </w:lvl>
-    <w:lvl w:ilvl="6" w:tplc="C606708C">
+    <w:lvl w:ilvl="6" w:tplc="623AE7F0">
       <w:start w:val="1"/>
       <w:numFmt w:val="decimal"/>
       <w:lvlText w:val="%7)"/>
@@ -2854,7 +3662,7 @@
         <w:vertAlign w:val="baseline"/>
       </w:rPr>
     </w:lvl>
-    <w:lvl w:ilvl="7" w:tplc="3E78EFBE">
+    <w:lvl w:ilvl="7" w:tplc="5FE427CC">
       <w:start w:val="1"/>
       <w:numFmt w:val="decimal"/>
       <w:lvlText w:val="%8)"/>
@@ -2879,7 +3687,7 @@
         <w:vertAlign w:val="baseline"/>
       </w:rPr>
     </w:lvl>
-    <w:lvl w:ilvl="8" w:tplc="D1D470A0">
+    <w:lvl w:ilvl="8" w:tplc="46C6B0D2">
       <w:start w:val="1"/>
       <w:numFmt w:val="decimal"/>
       <w:lvlText w:val="%9)"/>
@@ -2905,26 +3713,20 @@
       </w:rPr>
     </w:lvl>
   </w:abstractNum>
-  <w:abstractNum w:abstractNumId="1">
-    <w:nsid w:val="787E41B0"/>
-    <w:multiLevelType w:val="hybridMultilevel"/>
-    <w:tmpl w:val="C41C1C82"/>
-    <w:numStyleLink w:val="Lettered"/>
-  </w:abstractNum>
   <w:num w:numId="1">
+    <w:abstractNumId w:val="1"/>
+  </w:num>
+  <w:num w:numId="2">
     <w:abstractNumId w:val="0"/>
   </w:num>
-  <w:num w:numId="2">
-    <w:abstractNumId w:val="1"/>
-  </w:num>
   <w:num w:numId="3">
-    <w:abstractNumId w:val="1"/>
+    <w:abstractNumId w:val="0"/>
     <w:lvlOverride w:ilvl="0">
       <w:startOverride w:val="1"/>
     </w:lvlOverride>
   </w:num>
   <w:num w:numId="4">
-    <w:abstractNumId w:val="1"/>
+    <w:abstractNumId w:val="0"/>
     <w:lvlOverride w:ilvl="0">
       <w:startOverride w:val="1"/>
     </w:lvlOverride>

</xml_diff>